<commit_message>
Update : SystemRequierment File
</commit_message>
<xml_diff>
--- a/Documents/System_Documents/SystemRequierments/SystemRequirements_V1_0_0.docx
+++ b/Documents/System_Documents/SystemRequierments/SystemRequirements_V1_0_0.docx
@@ -377,7 +377,7 @@
           <w:r>
             <w:fldChar w:fldCharType="separate"/>
           </w:r>
-          <w:hyperlink w:anchor="_Toc175199413" w:history="1">
+          <w:hyperlink w:anchor="_Toc176105807" w:history="1">
             <w:r>
               <w:rPr>
                 <w:rStyle w:val="Hyperlink"/>
@@ -423,7 +423,7 @@
                 <w:noProof/>
                 <w:webHidden/>
               </w:rPr>
-              <w:instrText xml:space="preserve"> PAGEREF _Toc175199413 \h </w:instrText>
+              <w:instrText xml:space="preserve"> PAGEREF _Toc176105807 \h </w:instrText>
             </w:r>
             <w:r>
               <w:rPr>
@@ -471,7 +471,7 @@
               <w14:ligatures w14:val="standardContextual"/>
             </w:rPr>
           </w:pPr>
-          <w:hyperlink w:anchor="_Toc175199414" w:history="1">
+          <w:hyperlink w:anchor="_Toc176105808" w:history="1">
             <w:r>
               <w:rPr>
                 <w:rStyle w:val="Hyperlink"/>
@@ -517,7 +517,7 @@
                 <w:noProof/>
                 <w:webHidden/>
               </w:rPr>
-              <w:instrText xml:space="preserve"> PAGEREF _Toc175199414 \h </w:instrText>
+              <w:instrText xml:space="preserve"> PAGEREF _Toc176105808 \h </w:instrText>
             </w:r>
             <w:r>
               <w:rPr>
@@ -565,7 +565,7 @@
               <w14:ligatures w14:val="standardContextual"/>
             </w:rPr>
           </w:pPr>
-          <w:hyperlink w:anchor="_Toc175199415" w:history="1">
+          <w:hyperlink w:anchor="_Toc176105809" w:history="1">
             <w:r>
               <w:rPr>
                 <w:rStyle w:val="Hyperlink"/>
@@ -611,7 +611,7 @@
                 <w:noProof/>
                 <w:webHidden/>
               </w:rPr>
-              <w:instrText xml:space="preserve"> PAGEREF _Toc175199415 \h </w:instrText>
+              <w:instrText xml:space="preserve"> PAGEREF _Toc176105809 \h </w:instrText>
             </w:r>
             <w:r>
               <w:rPr>
@@ -659,7 +659,7 @@
               <w14:ligatures w14:val="standardContextual"/>
             </w:rPr>
           </w:pPr>
-          <w:hyperlink w:anchor="_Toc175199416" w:history="1">
+          <w:hyperlink w:anchor="_Toc176105810" w:history="1">
             <w:r>
               <w:rPr>
                 <w:rStyle w:val="Hyperlink"/>
@@ -705,7 +705,7 @@
                 <w:noProof/>
                 <w:webHidden/>
               </w:rPr>
-              <w:instrText xml:space="preserve"> PAGEREF _Toc175199416 \h </w:instrText>
+              <w:instrText xml:space="preserve"> PAGEREF _Toc176105810 \h </w:instrText>
             </w:r>
             <w:r>
               <w:rPr>
@@ -726,6 +726,476 @@
                 <w:webHidden/>
               </w:rPr>
               <w:t>6</w:t>
+            </w:r>
+            <w:r>
+              <w:rPr>
+                <w:noProof/>
+                <w:webHidden/>
+              </w:rPr>
+              <w:fldChar w:fldCharType="end"/>
+            </w:r>
+          </w:hyperlink>
+        </w:p>
+        <w:p>
+          <w:pPr>
+            <w:pStyle w:val="TOC2"/>
+            <w:tabs>
+              <w:tab w:val="left" w:pos="720"/>
+              <w:tab w:val="right" w:leader="dot" w:pos="9016"/>
+            </w:tabs>
+            <w:rPr>
+              <w:rFonts w:cstheme="minorBidi"/>
+              <w:noProof/>
+              <w:kern w:val="2"/>
+              <w:sz w:val="24"/>
+              <w:szCs w:val="24"/>
+              <w:lang w:val="en-DE" w:eastAsia="en-DE"/>
+              <w14:ligatures w14:val="standardContextual"/>
+            </w:rPr>
+          </w:pPr>
+          <w:hyperlink w:anchor="_Toc176105811" w:history="1">
+            <w:r>
+              <w:rPr>
+                <w:rStyle w:val="Hyperlink"/>
+                <w:noProof/>
+              </w:rPr>
+              <w:t>a.</w:t>
+            </w:r>
+            <w:r>
+              <w:rPr>
+                <w:rFonts w:cstheme="minorBidi"/>
+                <w:noProof/>
+                <w:kern w:val="2"/>
+                <w:sz w:val="24"/>
+                <w:szCs w:val="24"/>
+                <w:lang w:val="en-DE" w:eastAsia="en-DE"/>
+                <w14:ligatures w14:val="standardContextual"/>
+              </w:rPr>
+              <w:tab/>
+            </w:r>
+            <w:r>
+              <w:rPr>
+                <w:rStyle w:val="Hyperlink"/>
+                <w:noProof/>
+              </w:rPr>
+              <w:t>LoginScreen</w:t>
+            </w:r>
+            <w:r>
+              <w:rPr>
+                <w:noProof/>
+                <w:webHidden/>
+              </w:rPr>
+              <w:tab/>
+            </w:r>
+            <w:r>
+              <w:rPr>
+                <w:noProof/>
+                <w:webHidden/>
+              </w:rPr>
+              <w:fldChar w:fldCharType="begin"/>
+            </w:r>
+            <w:r>
+              <w:rPr>
+                <w:noProof/>
+                <w:webHidden/>
+              </w:rPr>
+              <w:instrText xml:space="preserve"> PAGEREF _Toc176105811 \h </w:instrText>
+            </w:r>
+            <w:r>
+              <w:rPr>
+                <w:noProof/>
+                <w:webHidden/>
+              </w:rPr>
+            </w:r>
+            <w:r>
+              <w:rPr>
+                <w:noProof/>
+                <w:webHidden/>
+              </w:rPr>
+              <w:fldChar w:fldCharType="separate"/>
+            </w:r>
+            <w:r>
+              <w:rPr>
+                <w:noProof/>
+                <w:webHidden/>
+              </w:rPr>
+              <w:t>6</w:t>
+            </w:r>
+            <w:r>
+              <w:rPr>
+                <w:noProof/>
+                <w:webHidden/>
+              </w:rPr>
+              <w:fldChar w:fldCharType="end"/>
+            </w:r>
+          </w:hyperlink>
+        </w:p>
+        <w:p>
+          <w:pPr>
+            <w:pStyle w:val="TOC2"/>
+            <w:tabs>
+              <w:tab w:val="left" w:pos="720"/>
+              <w:tab w:val="right" w:leader="dot" w:pos="9016"/>
+            </w:tabs>
+            <w:rPr>
+              <w:rFonts w:cstheme="minorBidi"/>
+              <w:noProof/>
+              <w:kern w:val="2"/>
+              <w:sz w:val="24"/>
+              <w:szCs w:val="24"/>
+              <w:lang w:val="en-DE" w:eastAsia="en-DE"/>
+              <w14:ligatures w14:val="standardContextual"/>
+            </w:rPr>
+          </w:pPr>
+          <w:hyperlink w:anchor="_Toc176105812" w:history="1">
+            <w:r>
+              <w:rPr>
+                <w:rStyle w:val="Hyperlink"/>
+                <w:noProof/>
+              </w:rPr>
+              <w:t>b.</w:t>
+            </w:r>
+            <w:r>
+              <w:rPr>
+                <w:rFonts w:cstheme="minorBidi"/>
+                <w:noProof/>
+                <w:kern w:val="2"/>
+                <w:sz w:val="24"/>
+                <w:szCs w:val="24"/>
+                <w:lang w:val="en-DE" w:eastAsia="en-DE"/>
+                <w14:ligatures w14:val="standardContextual"/>
+              </w:rPr>
+              <w:tab/>
+            </w:r>
+            <w:r>
+              <w:rPr>
+                <w:rStyle w:val="Hyperlink"/>
+                <w:noProof/>
+              </w:rPr>
+              <w:t>HomeScreen</w:t>
+            </w:r>
+            <w:r>
+              <w:rPr>
+                <w:noProof/>
+                <w:webHidden/>
+              </w:rPr>
+              <w:tab/>
+            </w:r>
+            <w:r>
+              <w:rPr>
+                <w:noProof/>
+                <w:webHidden/>
+              </w:rPr>
+              <w:fldChar w:fldCharType="begin"/>
+            </w:r>
+            <w:r>
+              <w:rPr>
+                <w:noProof/>
+                <w:webHidden/>
+              </w:rPr>
+              <w:instrText xml:space="preserve"> PAGEREF _Toc176105812 \h </w:instrText>
+            </w:r>
+            <w:r>
+              <w:rPr>
+                <w:noProof/>
+                <w:webHidden/>
+              </w:rPr>
+            </w:r>
+            <w:r>
+              <w:rPr>
+                <w:noProof/>
+                <w:webHidden/>
+              </w:rPr>
+              <w:fldChar w:fldCharType="separate"/>
+            </w:r>
+            <w:r>
+              <w:rPr>
+                <w:noProof/>
+                <w:webHidden/>
+              </w:rPr>
+              <w:t>7</w:t>
+            </w:r>
+            <w:r>
+              <w:rPr>
+                <w:noProof/>
+                <w:webHidden/>
+              </w:rPr>
+              <w:fldChar w:fldCharType="end"/>
+            </w:r>
+          </w:hyperlink>
+        </w:p>
+        <w:p>
+          <w:pPr>
+            <w:pStyle w:val="TOC2"/>
+            <w:tabs>
+              <w:tab w:val="left" w:pos="720"/>
+              <w:tab w:val="right" w:leader="dot" w:pos="9016"/>
+            </w:tabs>
+            <w:rPr>
+              <w:rFonts w:cstheme="minorBidi"/>
+              <w:noProof/>
+              <w:kern w:val="2"/>
+              <w:sz w:val="24"/>
+              <w:szCs w:val="24"/>
+              <w:lang w:val="en-DE" w:eastAsia="en-DE"/>
+              <w14:ligatures w14:val="standardContextual"/>
+            </w:rPr>
+          </w:pPr>
+          <w:hyperlink w:anchor="_Toc176105813" w:history="1">
+            <w:r>
+              <w:rPr>
+                <w:rStyle w:val="Hyperlink"/>
+                <w:noProof/>
+              </w:rPr>
+              <w:t>c.</w:t>
+            </w:r>
+            <w:r>
+              <w:rPr>
+                <w:rFonts w:cstheme="minorBidi"/>
+                <w:noProof/>
+                <w:kern w:val="2"/>
+                <w:sz w:val="24"/>
+                <w:szCs w:val="24"/>
+                <w:lang w:val="en-DE" w:eastAsia="en-DE"/>
+                <w14:ligatures w14:val="standardContextual"/>
+              </w:rPr>
+              <w:tab/>
+            </w:r>
+            <w:r>
+              <w:rPr>
+                <w:rStyle w:val="Hyperlink"/>
+                <w:noProof/>
+              </w:rPr>
+              <w:t>DevicesScreen</w:t>
+            </w:r>
+            <w:r>
+              <w:rPr>
+                <w:noProof/>
+                <w:webHidden/>
+              </w:rPr>
+              <w:tab/>
+            </w:r>
+            <w:r>
+              <w:rPr>
+                <w:noProof/>
+                <w:webHidden/>
+              </w:rPr>
+              <w:fldChar w:fldCharType="begin"/>
+            </w:r>
+            <w:r>
+              <w:rPr>
+                <w:noProof/>
+                <w:webHidden/>
+              </w:rPr>
+              <w:instrText xml:space="preserve"> PAGEREF _Toc176105813 \h </w:instrText>
+            </w:r>
+            <w:r>
+              <w:rPr>
+                <w:noProof/>
+                <w:webHidden/>
+              </w:rPr>
+            </w:r>
+            <w:r>
+              <w:rPr>
+                <w:noProof/>
+                <w:webHidden/>
+              </w:rPr>
+              <w:fldChar w:fldCharType="separate"/>
+            </w:r>
+            <w:r>
+              <w:rPr>
+                <w:noProof/>
+                <w:webHidden/>
+              </w:rPr>
+              <w:t>8</w:t>
+            </w:r>
+            <w:r>
+              <w:rPr>
+                <w:noProof/>
+                <w:webHidden/>
+              </w:rPr>
+              <w:fldChar w:fldCharType="end"/>
+            </w:r>
+          </w:hyperlink>
+        </w:p>
+        <w:p>
+          <w:pPr>
+            <w:pStyle w:val="TOC2"/>
+            <w:tabs>
+              <w:tab w:val="left" w:pos="720"/>
+              <w:tab w:val="right" w:leader="dot" w:pos="9016"/>
+            </w:tabs>
+            <w:rPr>
+              <w:rFonts w:cstheme="minorBidi"/>
+              <w:noProof/>
+              <w:kern w:val="2"/>
+              <w:sz w:val="24"/>
+              <w:szCs w:val="24"/>
+              <w:lang w:val="en-DE" w:eastAsia="en-DE"/>
+              <w14:ligatures w14:val="standardContextual"/>
+            </w:rPr>
+          </w:pPr>
+          <w:hyperlink w:anchor="_Toc176105814" w:history="1">
+            <w:r>
+              <w:rPr>
+                <w:rStyle w:val="Hyperlink"/>
+                <w:noProof/>
+              </w:rPr>
+              <w:t>d.</w:t>
+            </w:r>
+            <w:r>
+              <w:rPr>
+                <w:rFonts w:cstheme="minorBidi"/>
+                <w:noProof/>
+                <w:kern w:val="2"/>
+                <w:sz w:val="24"/>
+                <w:szCs w:val="24"/>
+                <w:lang w:val="en-DE" w:eastAsia="en-DE"/>
+                <w14:ligatures w14:val="standardContextual"/>
+              </w:rPr>
+              <w:tab/>
+            </w:r>
+            <w:r>
+              <w:rPr>
+                <w:rStyle w:val="Hyperlink"/>
+                <w:noProof/>
+              </w:rPr>
+              <w:t>ConnectionScreen</w:t>
+            </w:r>
+            <w:r>
+              <w:rPr>
+                <w:noProof/>
+                <w:webHidden/>
+              </w:rPr>
+              <w:tab/>
+            </w:r>
+            <w:r>
+              <w:rPr>
+                <w:noProof/>
+                <w:webHidden/>
+              </w:rPr>
+              <w:fldChar w:fldCharType="begin"/>
+            </w:r>
+            <w:r>
+              <w:rPr>
+                <w:noProof/>
+                <w:webHidden/>
+              </w:rPr>
+              <w:instrText xml:space="preserve"> PAGEREF _Toc176105814 \h </w:instrText>
+            </w:r>
+            <w:r>
+              <w:rPr>
+                <w:noProof/>
+                <w:webHidden/>
+              </w:rPr>
+            </w:r>
+            <w:r>
+              <w:rPr>
+                <w:noProof/>
+                <w:webHidden/>
+              </w:rPr>
+              <w:fldChar w:fldCharType="separate"/>
+            </w:r>
+            <w:r>
+              <w:rPr>
+                <w:noProof/>
+                <w:webHidden/>
+              </w:rPr>
+              <w:t>10</w:t>
+            </w:r>
+            <w:r>
+              <w:rPr>
+                <w:noProof/>
+                <w:webHidden/>
+              </w:rPr>
+              <w:fldChar w:fldCharType="end"/>
+            </w:r>
+          </w:hyperlink>
+        </w:p>
+        <w:p>
+          <w:pPr>
+            <w:pStyle w:val="TOC2"/>
+            <w:tabs>
+              <w:tab w:val="left" w:pos="720"/>
+              <w:tab w:val="right" w:leader="dot" w:pos="9016"/>
+            </w:tabs>
+            <w:rPr>
+              <w:rFonts w:cstheme="minorBidi"/>
+              <w:noProof/>
+              <w:kern w:val="2"/>
+              <w:sz w:val="24"/>
+              <w:szCs w:val="24"/>
+              <w:lang w:val="en-DE" w:eastAsia="en-DE"/>
+              <w14:ligatures w14:val="standardContextual"/>
+            </w:rPr>
+          </w:pPr>
+          <w:hyperlink w:anchor="_Toc176105815" w:history="1">
+            <w:r>
+              <w:rPr>
+                <w:rStyle w:val="Hyperlink"/>
+                <w:noProof/>
+              </w:rPr>
+              <w:t>e.</w:t>
+            </w:r>
+            <w:r>
+              <w:rPr>
+                <w:rFonts w:cstheme="minorBidi"/>
+                <w:noProof/>
+                <w:kern w:val="2"/>
+                <w:sz w:val="24"/>
+                <w:szCs w:val="24"/>
+                <w:lang w:val="en-DE" w:eastAsia="en-DE"/>
+                <w14:ligatures w14:val="standardContextual"/>
+              </w:rPr>
+              <w:tab/>
+            </w:r>
+            <w:r>
+              <w:rPr>
+                <w:rStyle w:val="Hyperlink"/>
+                <w:noProof/>
+              </w:rPr>
+              <w:t>SimulationScreen</w:t>
+            </w:r>
+            <w:r>
+              <w:rPr>
+                <w:noProof/>
+                <w:webHidden/>
+              </w:rPr>
+              <w:tab/>
+            </w:r>
+            <w:r>
+              <w:rPr>
+                <w:noProof/>
+                <w:webHidden/>
+              </w:rPr>
+              <w:fldChar w:fldCharType="begin"/>
+            </w:r>
+            <w:r>
+              <w:rPr>
+                <w:noProof/>
+                <w:webHidden/>
+              </w:rPr>
+              <w:instrText xml:space="preserve"> PAGEREF _Toc176105815 \h </w:instrText>
+            </w:r>
+            <w:r>
+              <w:rPr>
+                <w:noProof/>
+                <w:webHidden/>
+              </w:rPr>
+            </w:r>
+            <w:r>
+              <w:rPr>
+                <w:noProof/>
+                <w:webHidden/>
+              </w:rPr>
+              <w:fldChar w:fldCharType="separate"/>
+            </w:r>
+            <w:r>
+              <w:rPr>
+                <w:noProof/>
+                <w:webHidden/>
+              </w:rPr>
+              <w:t>11</w:t>
             </w:r>
             <w:r>
               <w:rPr>
@@ -753,7 +1223,7 @@
               <w14:ligatures w14:val="standardContextual"/>
             </w:rPr>
           </w:pPr>
-          <w:hyperlink w:anchor="_Toc175199417" w:history="1">
+          <w:hyperlink w:anchor="_Toc176105816" w:history="1">
             <w:r>
               <w:rPr>
                 <w:rStyle w:val="Hyperlink"/>
@@ -799,7 +1269,7 @@
                 <w:noProof/>
                 <w:webHidden/>
               </w:rPr>
-              <w:instrText xml:space="preserve"> PAGEREF _Toc175199417 \h </w:instrText>
+              <w:instrText xml:space="preserve"> PAGEREF _Toc176105816 \h </w:instrText>
             </w:r>
             <w:r>
               <w:rPr>
@@ -819,7 +1289,7 @@
                 <w:noProof/>
                 <w:webHidden/>
               </w:rPr>
-              <w:t>7</w:t>
+              <w:t>13</w:t>
             </w:r>
             <w:r>
               <w:rPr>
@@ -847,7 +1317,7 @@
               <w14:ligatures w14:val="standardContextual"/>
             </w:rPr>
           </w:pPr>
-          <w:hyperlink w:anchor="_Toc175199418" w:history="1">
+          <w:hyperlink w:anchor="_Toc176105817" w:history="1">
             <w:r>
               <w:rPr>
                 <w:rStyle w:val="Hyperlink"/>
@@ -893,7 +1363,7 @@
                 <w:noProof/>
                 <w:webHidden/>
               </w:rPr>
-              <w:instrText xml:space="preserve"> PAGEREF _Toc175199418 \h </w:instrText>
+              <w:instrText xml:space="preserve"> PAGEREF _Toc176105817 \h </w:instrText>
             </w:r>
             <w:r>
               <w:rPr>
@@ -913,7 +1383,7 @@
                 <w:noProof/>
                 <w:webHidden/>
               </w:rPr>
-              <w:t>8</w:t>
+              <w:t>14</w:t>
             </w:r>
             <w:r>
               <w:rPr>
@@ -941,7 +1411,7 @@
               <w14:ligatures w14:val="standardContextual"/>
             </w:rPr>
           </w:pPr>
-          <w:hyperlink w:anchor="_Toc175199419" w:history="1">
+          <w:hyperlink w:anchor="_Toc176105818" w:history="1">
             <w:r>
               <w:rPr>
                 <w:rStyle w:val="Hyperlink"/>
@@ -987,7 +1457,7 @@
                 <w:noProof/>
                 <w:webHidden/>
               </w:rPr>
-              <w:instrText xml:space="preserve"> PAGEREF _Toc175199419 \h </w:instrText>
+              <w:instrText xml:space="preserve"> PAGEREF _Toc176105818 \h </w:instrText>
             </w:r>
             <w:r>
               <w:rPr>
@@ -1007,7 +1477,7 @@
                 <w:noProof/>
                 <w:webHidden/>
               </w:rPr>
-              <w:t>8</w:t>
+              <w:t>14</w:t>
             </w:r>
             <w:r>
               <w:rPr>
@@ -1035,7 +1505,7 @@
               <w14:ligatures w14:val="standardContextual"/>
             </w:rPr>
           </w:pPr>
-          <w:hyperlink w:anchor="_Toc175199420" w:history="1">
+          <w:hyperlink w:anchor="_Toc176105819" w:history="1">
             <w:r>
               <w:rPr>
                 <w:rStyle w:val="Hyperlink"/>
@@ -1081,7 +1551,7 @@
                 <w:noProof/>
                 <w:webHidden/>
               </w:rPr>
-              <w:instrText xml:space="preserve"> PAGEREF _Toc175199420 \h </w:instrText>
+              <w:instrText xml:space="preserve"> PAGEREF _Toc176105819 \h </w:instrText>
             </w:r>
             <w:r>
               <w:rPr>
@@ -1101,7 +1571,7 @@
                 <w:noProof/>
                 <w:webHidden/>
               </w:rPr>
-              <w:t>9</w:t>
+              <w:t>15</w:t>
             </w:r>
             <w:r>
               <w:rPr>
@@ -1124,20 +1594,6 @@
         </w:p>
       </w:sdtContent>
     </w:sdt>
-    <w:p>
-      <w:pPr>
-        <w:pStyle w:val="ArialHS"/>
-      </w:pPr>
-    </w:p>
-    <w:p>
-      <w:pPr>
-        <w:rPr>
-          <w:rFonts w:asciiTheme="minorBidi" w:hAnsiTheme="minorBidi"/>
-          <w:sz w:val="24"/>
-          <w:lang w:val="en-US"/>
-        </w:rPr>
-      </w:pPr>
-    </w:p>
     <w:p/>
     <w:p>
       <w:r>
@@ -1155,7 +1611,7 @@
           <w:lang w:val="en-US"/>
         </w:rPr>
       </w:pPr>
-      <w:bookmarkStart w:id="0" w:name="_Toc175199413"/>
+      <w:bookmarkStart w:id="0" w:name="_Toc176105807"/>
       <w:r>
         <w:rPr>
           <w:lang w:val="en-US"/>
@@ -1520,7 +1976,7 @@
           <w:lang w:val="en-US"/>
         </w:rPr>
       </w:pPr>
-      <w:bookmarkStart w:id="1" w:name="_Toc175199414"/>
+      <w:bookmarkStart w:id="1" w:name="_Toc176105808"/>
       <w:r>
         <w:rPr>
           <w:lang w:val="en-US"/>
@@ -1708,7 +2164,7 @@
               <w:rPr>
                 <w:lang w:val="en-US"/>
               </w:rPr>
-              <w:t>DashBoardOPCUA</w:t>
+              <w:t>KukaVerse</w:t>
             </w:r>
           </w:p>
         </w:tc>
@@ -1728,7 +2184,19 @@
               <w:rPr>
                 <w:lang w:val="en-US"/>
               </w:rPr>
-              <w:t>A Dashboard subsystem that creates a OPCUA server .</w:t>
+              <w:t>A Dashboard subsystem that creates a OPCUA server</w:t>
+            </w:r>
+            <w:r>
+              <w:rPr>
+                <w:lang w:val="en-US"/>
+              </w:rPr>
+              <w:t xml:space="preserve"> and control the DT</w:t>
+            </w:r>
+            <w:r>
+              <w:rPr>
+                <w:lang w:val="en-US"/>
+              </w:rPr>
+              <w:t xml:space="preserve"> .</w:t>
             </w:r>
           </w:p>
         </w:tc>
@@ -2711,7 +3179,7 @@
           <w:lang w:val="en-US"/>
         </w:rPr>
       </w:pPr>
-      <w:bookmarkStart w:id="2" w:name="_Toc175199415"/>
+      <w:bookmarkStart w:id="2" w:name="_Toc176105809"/>
       <w:r>
         <w:rPr>
           <w:lang w:val="en-US"/>
@@ -2887,13 +3355,19 @@
         <w:rPr>
           <w:lang w:val="en-US"/>
         </w:rPr>
-        <w:t>KukaDigitalTwin is created from three main subsystems  ,the DashBoardOPCUA</w:t>
-      </w:r>
-      <w:r>
-        <w:rPr>
-          <w:lang w:val="en-US"/>
-        </w:rPr>
-        <w:t xml:space="preserve"> , The ROS2KR3Core</w:t>
+        <w:t xml:space="preserve">KukaDigitalTwin is created from three main subsystems  ,the </w:t>
+      </w:r>
+      <w:r>
+        <w:rPr>
+          <w:lang w:val="en-US"/>
+        </w:rPr>
+        <w:t>KukaVerse</w:t>
+      </w:r>
+      <w:r>
+        <w:rPr>
+          <w:lang w:val="en-US"/>
+        </w:rPr>
+        <w:t>, The ROS2KR3Core</w:t>
       </w:r>
       <w:r>
         <w:rPr>
@@ -3037,7 +3511,7 @@
           <w:numId w:val="3"/>
         </w:numPr>
       </w:pPr>
-      <w:bookmarkStart w:id="3" w:name="_Toc175199416"/>
+      <w:bookmarkStart w:id="3" w:name="_Toc176105810"/>
       <w:r>
         <w:lastRenderedPageBreak/>
         <w:t>App S</w:t>
@@ -3046,6 +3520,1402 @@
         <w:t>ketching</w:t>
       </w:r>
       <w:bookmarkEnd w:id="3"/>
+    </w:p>
+    <w:p>
+      <w:pPr>
+        <w:pStyle w:val="ArialHS"/>
+      </w:pPr>
+    </w:p>
+    <w:p>
+      <w:pPr>
+        <w:pStyle w:val="Heading2"/>
+        <w:numPr>
+          <w:ilvl w:val="1"/>
+          <w:numId w:val="3"/>
+        </w:numPr>
+      </w:pPr>
+      <w:bookmarkStart w:id="4" w:name="_Toc176105811"/>
+      <w:r>
+        <w:t>Login</w:t>
+      </w:r>
+      <w:r>
+        <w:t>Screen</w:t>
+      </w:r>
+      <w:bookmarkEnd w:id="4"/>
+    </w:p>
+    <w:p>
+      <w:pPr>
+        <w:pStyle w:val="ArialHS"/>
+      </w:pPr>
+      <w:r>
+        <w:rPr>
+          <w:noProof/>
+        </w:rPr>
+        <mc:AlternateContent>
+          <mc:Choice Requires="wps">
+            <w:drawing>
+              <wp:anchor distT="0" distB="0" distL="114300" distR="114300" simplePos="0" relativeHeight="251664384" behindDoc="0" locked="0" layoutInCell="1" allowOverlap="1" wp14:anchorId="3EDED972" wp14:editId="3918738B">
+                <wp:simplePos x="0" y="0"/>
+                <wp:positionH relativeFrom="column">
+                  <wp:posOffset>-2540</wp:posOffset>
+                </wp:positionH>
+                <wp:positionV relativeFrom="paragraph">
+                  <wp:posOffset>4741545</wp:posOffset>
+                </wp:positionV>
+                <wp:extent cx="5731510" cy="635"/>
+                <wp:effectExtent l="0" t="0" r="0" b="0"/>
+                <wp:wrapThrough wrapText="bothSides">
+                  <wp:wrapPolygon edited="0">
+                    <wp:start x="0" y="0"/>
+                    <wp:lineTo x="0" y="21600"/>
+                    <wp:lineTo x="21600" y="21600"/>
+                    <wp:lineTo x="21600" y="0"/>
+                  </wp:wrapPolygon>
+                </wp:wrapThrough>
+                <wp:docPr id="1988106452" name="Text Box 1"/>
+                <wp:cNvGraphicFramePr/>
+                <a:graphic xmlns:a="http://schemas.openxmlformats.org/drawingml/2006/main">
+                  <a:graphicData uri="http://schemas.microsoft.com/office/word/2010/wordprocessingShape">
+                    <wps:wsp>
+                      <wps:cNvSpPr txBox="1"/>
+                      <wps:spPr>
+                        <a:xfrm>
+                          <a:off x="0" y="0"/>
+                          <a:ext cx="5731510" cy="635"/>
+                        </a:xfrm>
+                        <a:prstGeom prst="rect">
+                          <a:avLst/>
+                        </a:prstGeom>
+                        <a:solidFill>
+                          <a:prstClr val="white"/>
+                        </a:solidFill>
+                        <a:ln>
+                          <a:noFill/>
+                        </a:ln>
+                      </wps:spPr>
+                      <wps:txbx>
+                        <w:txbxContent>
+                          <w:p>
+                            <w:pPr>
+                              <w:pStyle w:val="Caption"/>
+                              <w:jc w:val="center"/>
+                              <w:rPr>
+                                <w:rFonts w:asciiTheme="minorBidi" w:hAnsiTheme="minorBidi"/>
+                                <w:noProof/>
+                                <w:szCs w:val="22"/>
+                              </w:rPr>
+                            </w:pPr>
+                            <w:r>
+                              <w:t xml:space="preserve">Figure </w:t>
+                            </w:r>
+                            <w:r>
+                              <w:fldChar w:fldCharType="begin"/>
+                            </w:r>
+                            <w:r>
+                              <w:instrText xml:space="preserve"> SEQ Figure \* ARABIC </w:instrText>
+                            </w:r>
+                            <w:r>
+                              <w:fldChar w:fldCharType="separate"/>
+                            </w:r>
+                            <w:r>
+                              <w:rPr>
+                                <w:noProof/>
+                              </w:rPr>
+                              <w:t>2</w:t>
+                            </w:r>
+                            <w:r>
+                              <w:fldChar w:fldCharType="end"/>
+                            </w:r>
+                            <w:r>
+                              <w:rPr>
+                                <w:lang w:val="en-US"/>
+                              </w:rPr>
+                              <w:t>: KukaVerse:Login</w:t>
+                            </w:r>
+                          </w:p>
+                        </w:txbxContent>
+                      </wps:txbx>
+                      <wps:bodyPr rot="0" spcFirstLastPara="0" vertOverflow="overflow" horzOverflow="overflow" vert="horz" wrap="square" lIns="0" tIns="0" rIns="0" bIns="0" numCol="1" spcCol="0" rtlCol="0" fromWordArt="0" anchor="t" anchorCtr="0" forceAA="0" compatLnSpc="1">
+                        <a:prstTxWarp prst="textNoShape">
+                          <a:avLst/>
+                        </a:prstTxWarp>
+                        <a:spAutoFit/>
+                      </wps:bodyPr>
+                    </wps:wsp>
+                  </a:graphicData>
+                </a:graphic>
+              </wp:anchor>
+            </w:drawing>
+          </mc:Choice>
+          <mc:Fallback>
+            <w:pict>
+              <v:shapetype w14:anchorId="3EDED972" id="_x0000_t202" coordsize="21600,21600" o:spt="202" path="m,l,21600r21600,l21600,xe">
+                <v:stroke joinstyle="miter"/>
+                <v:path gradientshapeok="t" o:connecttype="rect"/>
+              </v:shapetype>
+              <v:shape id="Text Box 1" o:spid="_x0000_s1026" type="#_x0000_t202" style="position:absolute;margin-left:-.2pt;margin-top:373.35pt;width:451.3pt;height:.05pt;z-index:251664384;visibility:visible;mso-wrap-style:square;mso-wrap-distance-left:9pt;mso-wrap-distance-top:0;mso-wrap-distance-right:9pt;mso-wrap-distance-bottom:0;mso-position-horizontal:absolute;mso-position-horizontal-relative:text;mso-position-vertical:absolute;mso-position-vertical-relative:text;v-text-anchor:top" o:gfxdata="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" stroked="f">
+                <v:textbox style="mso-fit-shape-to-text:t" inset="0,0,0,0">
+                  <w:txbxContent>
+                    <w:p>
+                      <w:pPr>
+                        <w:pStyle w:val="Caption"/>
+                        <w:jc w:val="center"/>
+                        <w:rPr>
+                          <w:rFonts w:asciiTheme="minorBidi" w:hAnsiTheme="minorBidi"/>
+                          <w:noProof/>
+                          <w:szCs w:val="22"/>
+                        </w:rPr>
+                      </w:pPr>
+                      <w:r>
+                        <w:t xml:space="preserve">Figure </w:t>
+                      </w:r>
+                      <w:r>
+                        <w:fldChar w:fldCharType="begin"/>
+                      </w:r>
+                      <w:r>
+                        <w:instrText xml:space="preserve"> SEQ Figure \* ARABIC </w:instrText>
+                      </w:r>
+                      <w:r>
+                        <w:fldChar w:fldCharType="separate"/>
+                      </w:r>
+                      <w:r>
+                        <w:rPr>
+                          <w:noProof/>
+                        </w:rPr>
+                        <w:t>2</w:t>
+                      </w:r>
+                      <w:r>
+                        <w:fldChar w:fldCharType="end"/>
+                      </w:r>
+                      <w:r>
+                        <w:rPr>
+                          <w:lang w:val="en-US"/>
+                        </w:rPr>
+                        <w:t>: KukaVerse:Login</w:t>
+                      </w:r>
+                    </w:p>
+                  </w:txbxContent>
+                </v:textbox>
+                <w10:wrap type="through"/>
+              </v:shape>
+            </w:pict>
+          </mc:Fallback>
+        </mc:AlternateContent>
+      </w:r>
+      <w:r>
+        <w:rPr>
+          <w:noProof/>
+        </w:rPr>
+        <w:drawing>
+          <wp:anchor distT="0" distB="0" distL="114300" distR="114300" simplePos="0" relativeHeight="251662336" behindDoc="0" locked="0" layoutInCell="1" allowOverlap="1" wp14:anchorId="6D46BFAA" wp14:editId="5B8134FB">
+            <wp:simplePos x="0" y="0"/>
+            <wp:positionH relativeFrom="margin">
+              <wp:align>right</wp:align>
+            </wp:positionH>
+            <wp:positionV relativeFrom="paragraph">
+              <wp:posOffset>386352</wp:posOffset>
+            </wp:positionV>
+            <wp:extent cx="5731510" cy="4298315"/>
+            <wp:effectExtent l="0" t="0" r="2540" b="6985"/>
+            <wp:wrapThrough wrapText="bothSides">
+              <wp:wrapPolygon edited="0">
+                <wp:start x="72" y="0"/>
+                <wp:lineTo x="0" y="287"/>
+                <wp:lineTo x="0" y="21348"/>
+                <wp:lineTo x="72" y="21539"/>
+                <wp:lineTo x="21466" y="21539"/>
+                <wp:lineTo x="21538" y="21348"/>
+                <wp:lineTo x="21538" y="287"/>
+                <wp:lineTo x="21466" y="0"/>
+                <wp:lineTo x="72" y="0"/>
+              </wp:wrapPolygon>
+            </wp:wrapThrough>
+            <wp:docPr id="401948058" name="Picture 1" descr="A screenshot of a login form&#10;&#10;Description automatically generated"/>
+            <wp:cNvGraphicFramePr>
+              <a:graphicFrameLocks xmlns:a="http://schemas.openxmlformats.org/drawingml/2006/main" noChangeAspect="1"/>
+            </wp:cNvGraphicFramePr>
+            <a:graphic xmlns:a="http://schemas.openxmlformats.org/drawingml/2006/main">
+              <a:graphicData uri="http://schemas.openxmlformats.org/drawingml/2006/picture">
+                <pic:pic xmlns:pic="http://schemas.openxmlformats.org/drawingml/2006/picture">
+                  <pic:nvPicPr>
+                    <pic:cNvPr id="401948058" name="Picture 1" descr="A screenshot of a login form&#10;&#10;Description automatically generated"/>
+                    <pic:cNvPicPr/>
+                  </pic:nvPicPr>
+                  <pic:blipFill>
+                    <a:blip r:embed="rId12">
+                      <a:extLst>
+                        <a:ext uri="{28A0092B-C50C-407E-A947-70E740481C1C}">
+                          <a14:useLocalDpi xmlns:a14="http://schemas.microsoft.com/office/drawing/2010/main" val="0"/>
+                        </a:ext>
+                      </a:extLst>
+                    </a:blip>
+                    <a:stretch>
+                      <a:fillRect/>
+                    </a:stretch>
+                  </pic:blipFill>
+                  <pic:spPr>
+                    <a:xfrm>
+                      <a:off x="0" y="0"/>
+                      <a:ext cx="5731510" cy="4298315"/>
+                    </a:xfrm>
+                    <a:prstGeom prst="rect">
+                      <a:avLst/>
+                    </a:prstGeom>
+                  </pic:spPr>
+                </pic:pic>
+              </a:graphicData>
+            </a:graphic>
+          </wp:anchor>
+        </w:drawing>
+      </w:r>
+    </w:p>
+    <w:p>
+      <w:pPr>
+        <w:pStyle w:val="ArialHS"/>
+      </w:pPr>
+      <w:r>
+        <w:t>T</w:t>
+      </w:r>
+      <w:r>
+        <w:t>his is the start point of the KukaVerse , where the use can logi</w:t>
+      </w:r>
+      <w:r>
+        <w:t>n</w:t>
+      </w:r>
+      <w:r>
+        <w:t xml:space="preserve"> or reset the password</w:t>
+      </w:r>
+      <w:r>
+        <w:t>.</w:t>
+      </w:r>
+    </w:p>
+    <w:p>
+      <w:pPr>
+        <w:pStyle w:val="ArialHS"/>
+      </w:pPr>
+    </w:p>
+    <w:p>
+      <w:pPr>
+        <w:pStyle w:val="ArialHS"/>
+      </w:pPr>
+    </w:p>
+    <w:p>
+      <w:pPr>
+        <w:pStyle w:val="ArialHS"/>
+      </w:pPr>
+    </w:p>
+    <w:p>
+      <w:pPr>
+        <w:pStyle w:val="ArialHS"/>
+      </w:pPr>
+    </w:p>
+    <w:p>
+      <w:pPr>
+        <w:pStyle w:val="ArialHS"/>
+      </w:pPr>
+    </w:p>
+    <w:p>
+      <w:pPr>
+        <w:pStyle w:val="ArialHS"/>
+      </w:pPr>
+    </w:p>
+    <w:p>
+      <w:pPr>
+        <w:pStyle w:val="ArialHS"/>
+      </w:pPr>
+    </w:p>
+    <w:p>
+      <w:pPr>
+        <w:pStyle w:val="Heading2"/>
+        <w:numPr>
+          <w:ilvl w:val="1"/>
+          <w:numId w:val="3"/>
+        </w:numPr>
+      </w:pPr>
+      <w:bookmarkStart w:id="5" w:name="_Toc176105812"/>
+      <w:r>
+        <w:lastRenderedPageBreak/>
+        <w:t>HomeScreen</w:t>
+      </w:r>
+      <w:bookmarkEnd w:id="5"/>
+    </w:p>
+    <w:p>
+      <w:pPr>
+        <w:pStyle w:val="ArialHS"/>
+      </w:pPr>
+    </w:p>
+    <w:p>
+      <w:pPr>
+        <w:pStyle w:val="ArialHS"/>
+        <w:keepNext/>
+      </w:pPr>
+      <w:r>
+        <w:rPr>
+          <w:noProof/>
+        </w:rPr>
+        <w:drawing>
+          <wp:inline distT="0" distB="0" distL="0" distR="0" wp14:anchorId="0E9A7737" wp14:editId="36142FD4">
+            <wp:extent cx="5731510" cy="4293235"/>
+            <wp:effectExtent l="0" t="0" r="2540" b="0"/>
+            <wp:docPr id="476401575" name="Picture 2" descr="A screenshot of a computer&#10;&#10;Description automatically generated"/>
+            <wp:cNvGraphicFramePr>
+              <a:graphicFrameLocks xmlns:a="http://schemas.openxmlformats.org/drawingml/2006/main" noChangeAspect="1"/>
+            </wp:cNvGraphicFramePr>
+            <a:graphic xmlns:a="http://schemas.openxmlformats.org/drawingml/2006/main">
+              <a:graphicData uri="http://schemas.openxmlformats.org/drawingml/2006/picture">
+                <pic:pic xmlns:pic="http://schemas.openxmlformats.org/drawingml/2006/picture">
+                  <pic:nvPicPr>
+                    <pic:cNvPr id="476401575" name="Picture 2" descr="A screenshot of a computer&#10;&#10;Description automatically generated"/>
+                    <pic:cNvPicPr/>
+                  </pic:nvPicPr>
+                  <pic:blipFill>
+                    <a:blip r:embed="rId13">
+                      <a:extLst>
+                        <a:ext uri="{28A0092B-C50C-407E-A947-70E740481C1C}">
+                          <a14:useLocalDpi xmlns:a14="http://schemas.microsoft.com/office/drawing/2010/main" val="0"/>
+                        </a:ext>
+                      </a:extLst>
+                    </a:blip>
+                    <a:stretch>
+                      <a:fillRect/>
+                    </a:stretch>
+                  </pic:blipFill>
+                  <pic:spPr>
+                    <a:xfrm>
+                      <a:off x="0" y="0"/>
+                      <a:ext cx="5731510" cy="4293235"/>
+                    </a:xfrm>
+                    <a:prstGeom prst="rect">
+                      <a:avLst/>
+                    </a:prstGeom>
+                  </pic:spPr>
+                </pic:pic>
+              </a:graphicData>
+            </a:graphic>
+          </wp:inline>
+        </w:drawing>
+      </w:r>
+    </w:p>
+    <w:p>
+      <w:pPr>
+        <w:pStyle w:val="Caption"/>
+        <w:jc w:val="center"/>
+        <w:rPr>
+          <w:lang w:val="en-US"/>
+        </w:rPr>
+      </w:pPr>
+      <w:r>
+        <w:t xml:space="preserve">Figure </w:t>
+      </w:r>
+      <w:r>
+        <w:fldChar w:fldCharType="begin"/>
+      </w:r>
+      <w:r>
+        <w:instrText xml:space="preserve"> SEQ Figure \* ARABIC </w:instrText>
+      </w:r>
+      <w:r>
+        <w:fldChar w:fldCharType="separate"/>
+      </w:r>
+      <w:r>
+        <w:rPr>
+          <w:noProof/>
+        </w:rPr>
+        <w:t>3</w:t>
+      </w:r>
+      <w:r>
+        <w:fldChar w:fldCharType="end"/>
+      </w:r>
+      <w:r>
+        <w:rPr>
+          <w:lang w:val="en-US"/>
+        </w:rPr>
+        <w:t>: KukaVerse:Home</w:t>
+      </w:r>
+    </w:p>
+    <w:p>
+      <w:pPr>
+        <w:rPr>
+          <w:lang w:val="en-US"/>
+        </w:rPr>
+      </w:pPr>
+      <w:r>
+        <w:rPr>
+          <w:lang w:val="en-US"/>
+        </w:rPr>
+        <w:t>This is the HomeScreen of the KukaVerse , where the user can see some information about the system.</w:t>
+      </w:r>
+    </w:p>
+    <w:p>
+      <w:pPr>
+        <w:rPr>
+          <w:lang w:val="en-US"/>
+        </w:rPr>
+      </w:pPr>
+      <w:r>
+        <w:rPr>
+          <w:lang w:val="en-US"/>
+        </w:rPr>
+        <w:t>On the side there is also the is the sections of the app , the state of app connection and the username of the current user.</w:t>
+      </w:r>
+    </w:p>
+    <w:p>
+      <w:pPr>
+        <w:rPr>
+          <w:lang w:val="en-US"/>
+        </w:rPr>
+      </w:pPr>
+      <w:r>
+        <w:rPr>
+          <w:lang w:val="en-US"/>
+        </w:rPr>
+        <w:t>The Simulate button is disabled here until a connection to the robot is established.</w:t>
+      </w:r>
+    </w:p>
+    <w:p>
+      <w:pPr>
+        <w:rPr>
+          <w:lang w:val="en-US"/>
+        </w:rPr>
+      </w:pPr>
+    </w:p>
+    <w:p>
+      <w:pPr>
+        <w:rPr>
+          <w:lang w:val="en-US"/>
+        </w:rPr>
+      </w:pPr>
+    </w:p>
+    <w:p>
+      <w:pPr>
+        <w:rPr>
+          <w:lang w:val="en-US"/>
+        </w:rPr>
+      </w:pPr>
+    </w:p>
+    <w:p>
+      <w:pPr>
+        <w:rPr>
+          <w:lang w:val="en-US"/>
+        </w:rPr>
+      </w:pPr>
+    </w:p>
+    <w:p>
+      <w:pPr>
+        <w:rPr>
+          <w:lang w:val="en-US"/>
+        </w:rPr>
+      </w:pPr>
+    </w:p>
+    <w:p>
+      <w:pPr>
+        <w:rPr>
+          <w:lang w:val="en-US"/>
+        </w:rPr>
+      </w:pPr>
+    </w:p>
+    <w:p>
+      <w:pPr>
+        <w:rPr>
+          <w:lang w:val="en-US"/>
+        </w:rPr>
+      </w:pPr>
+    </w:p>
+    <w:p>
+      <w:pPr>
+        <w:rPr>
+          <w:lang w:val="en-US"/>
+        </w:rPr>
+      </w:pPr>
+    </w:p>
+    <w:p>
+      <w:pPr>
+        <w:pStyle w:val="Heading2"/>
+        <w:numPr>
+          <w:ilvl w:val="1"/>
+          <w:numId w:val="3"/>
+        </w:numPr>
+        <w:rPr>
+          <w:lang w:val="en-US"/>
+        </w:rPr>
+      </w:pPr>
+      <w:bookmarkStart w:id="6" w:name="_Toc176105813"/>
+      <w:r>
+        <w:rPr>
+          <w:lang w:val="en-US"/>
+        </w:rPr>
+        <w:lastRenderedPageBreak/>
+        <w:t>DevicesScreen</w:t>
+      </w:r>
+      <w:bookmarkEnd w:id="6"/>
+    </w:p>
+    <w:p>
+      <w:pPr>
+        <w:rPr>
+          <w:lang w:val="en-US"/>
+        </w:rPr>
+      </w:pPr>
+    </w:p>
+    <w:p>
+      <w:pPr>
+        <w:keepNext/>
+      </w:pPr>
+      <w:r>
+        <w:rPr>
+          <w:noProof/>
+          <w:lang w:val="en-US"/>
+        </w:rPr>
+        <w:drawing>
+          <wp:inline distT="0" distB="0" distL="0" distR="0" wp14:anchorId="3B8822BF" wp14:editId="5F6A2480">
+            <wp:extent cx="5731510" cy="4298315"/>
+            <wp:effectExtent l="0" t="0" r="2540" b="6985"/>
+            <wp:docPr id="377963777" name="Picture 3" descr="A screenshot of a computer&#10;&#10;Description automatically generated"/>
+            <wp:cNvGraphicFramePr>
+              <a:graphicFrameLocks xmlns:a="http://schemas.openxmlformats.org/drawingml/2006/main" noChangeAspect="1"/>
+            </wp:cNvGraphicFramePr>
+            <a:graphic xmlns:a="http://schemas.openxmlformats.org/drawingml/2006/main">
+              <a:graphicData uri="http://schemas.openxmlformats.org/drawingml/2006/picture">
+                <pic:pic xmlns:pic="http://schemas.openxmlformats.org/drawingml/2006/picture">
+                  <pic:nvPicPr>
+                    <pic:cNvPr id="377963777" name="Picture 3" descr="A screenshot of a computer&#10;&#10;Description automatically generated"/>
+                    <pic:cNvPicPr/>
+                  </pic:nvPicPr>
+                  <pic:blipFill>
+                    <a:blip r:embed="rId14">
+                      <a:extLst>
+                        <a:ext uri="{28A0092B-C50C-407E-A947-70E740481C1C}">
+                          <a14:useLocalDpi xmlns:a14="http://schemas.microsoft.com/office/drawing/2010/main" val="0"/>
+                        </a:ext>
+                      </a:extLst>
+                    </a:blip>
+                    <a:stretch>
+                      <a:fillRect/>
+                    </a:stretch>
+                  </pic:blipFill>
+                  <pic:spPr>
+                    <a:xfrm>
+                      <a:off x="0" y="0"/>
+                      <a:ext cx="5731510" cy="4298315"/>
+                    </a:xfrm>
+                    <a:prstGeom prst="rect">
+                      <a:avLst/>
+                    </a:prstGeom>
+                  </pic:spPr>
+                </pic:pic>
+              </a:graphicData>
+            </a:graphic>
+          </wp:inline>
+        </w:drawing>
+      </w:r>
+    </w:p>
+    <w:p>
+      <w:pPr>
+        <w:pStyle w:val="Caption"/>
+        <w:jc w:val="center"/>
+        <w:rPr>
+          <w:lang w:val="en-US"/>
+        </w:rPr>
+      </w:pPr>
+      <w:r>
+        <w:t xml:space="preserve">Figure </w:t>
+      </w:r>
+      <w:r>
+        <w:fldChar w:fldCharType="begin"/>
+      </w:r>
+      <w:r>
+        <w:instrText xml:space="preserve"> SEQ Figure \* ARABIC </w:instrText>
+      </w:r>
+      <w:r>
+        <w:fldChar w:fldCharType="separate"/>
+      </w:r>
+      <w:r>
+        <w:rPr>
+          <w:noProof/>
+        </w:rPr>
+        <w:t>4</w:t>
+      </w:r>
+      <w:r>
+        <w:fldChar w:fldCharType="end"/>
+      </w:r>
+      <w:r>
+        <w:rPr>
+          <w:lang w:val="en-US"/>
+        </w:rPr>
+        <w:t>: KukaVerse: Devices</w:t>
+      </w:r>
+    </w:p>
+    <w:p>
+      <w:pPr>
+        <w:pStyle w:val="ArialHS"/>
+      </w:pPr>
+      <w:r>
+        <w:tab/>
+      </w:r>
+    </w:p>
+    <w:p>
+      <w:pPr>
+        <w:pStyle w:val="ArialHS"/>
+      </w:pPr>
+      <w:r>
+        <w:t>The DevicesScreen is the main screen where all the current users robots and their configurations are displayed .</w:t>
+      </w:r>
+    </w:p>
+    <w:p>
+      <w:pPr>
+        <w:pStyle w:val="ArialHS"/>
+      </w:pPr>
+      <w:r>
+        <w:t>The user can also make new entries here by clicking on the “+” icon in the bottom right corner</w:t>
+      </w:r>
+    </w:p>
+    <w:p>
+      <w:pPr>
+        <w:pStyle w:val="ArialHS"/>
+      </w:pPr>
+    </w:p>
+    <w:p>
+      <w:pPr>
+        <w:pStyle w:val="ArialHS"/>
+      </w:pPr>
+    </w:p>
+    <w:p>
+      <w:pPr>
+        <w:pStyle w:val="ArialHS"/>
+      </w:pPr>
+    </w:p>
+    <w:p>
+      <w:pPr>
+        <w:pStyle w:val="ArialHS"/>
+      </w:pPr>
+    </w:p>
+    <w:p>
+      <w:pPr>
+        <w:pStyle w:val="ArialHS"/>
+      </w:pPr>
+    </w:p>
+    <w:p>
+      <w:pPr>
+        <w:pStyle w:val="ArialHS"/>
+      </w:pPr>
+    </w:p>
+    <w:p>
+      <w:pPr>
+        <w:pStyle w:val="ArialHS"/>
+      </w:pPr>
+    </w:p>
+    <w:p>
+      <w:pPr>
+        <w:pStyle w:val="ArialHS"/>
+      </w:pPr>
+      <w:r>
+        <w:t>.</w:t>
+      </w:r>
+    </w:p>
+    <w:p>
+      <w:pPr>
+        <w:pStyle w:val="ArialHS"/>
+      </w:pPr>
+      <w:r>
+        <w:lastRenderedPageBreak/>
+        <w:t>Which leads to the AddDeviceScreen</w:t>
+      </w:r>
+    </w:p>
+    <w:p>
+      <w:pPr>
+        <w:pStyle w:val="ArialHS"/>
+        <w:keepNext/>
+      </w:pPr>
+      <w:r>
+        <w:rPr>
+          <w:noProof/>
+        </w:rPr>
+        <w:drawing>
+          <wp:inline distT="0" distB="0" distL="0" distR="0" wp14:anchorId="26016106" wp14:editId="27C6BA95">
+            <wp:extent cx="5731510" cy="4293235"/>
+            <wp:effectExtent l="0" t="0" r="2540" b="0"/>
+            <wp:docPr id="1814984620" name="Picture 4" descr="A screenshot of a computer&#10;&#10;Description automatically generated"/>
+            <wp:cNvGraphicFramePr>
+              <a:graphicFrameLocks xmlns:a="http://schemas.openxmlformats.org/drawingml/2006/main" noChangeAspect="1"/>
+            </wp:cNvGraphicFramePr>
+            <a:graphic xmlns:a="http://schemas.openxmlformats.org/drawingml/2006/main">
+              <a:graphicData uri="http://schemas.openxmlformats.org/drawingml/2006/picture">
+                <pic:pic xmlns:pic="http://schemas.openxmlformats.org/drawingml/2006/picture">
+                  <pic:nvPicPr>
+                    <pic:cNvPr id="1814984620" name="Picture 4" descr="A screenshot of a computer&#10;&#10;Description automatically generated"/>
+                    <pic:cNvPicPr/>
+                  </pic:nvPicPr>
+                  <pic:blipFill>
+                    <a:blip r:embed="rId15">
+                      <a:extLst>
+                        <a:ext uri="{28A0092B-C50C-407E-A947-70E740481C1C}">
+                          <a14:useLocalDpi xmlns:a14="http://schemas.microsoft.com/office/drawing/2010/main" val="0"/>
+                        </a:ext>
+                      </a:extLst>
+                    </a:blip>
+                    <a:stretch>
+                      <a:fillRect/>
+                    </a:stretch>
+                  </pic:blipFill>
+                  <pic:spPr>
+                    <a:xfrm>
+                      <a:off x="0" y="0"/>
+                      <a:ext cx="5731510" cy="4293235"/>
+                    </a:xfrm>
+                    <a:prstGeom prst="rect">
+                      <a:avLst/>
+                    </a:prstGeom>
+                  </pic:spPr>
+                </pic:pic>
+              </a:graphicData>
+            </a:graphic>
+          </wp:inline>
+        </w:drawing>
+      </w:r>
+    </w:p>
+    <w:p>
+      <w:pPr>
+        <w:pStyle w:val="Caption"/>
+        <w:jc w:val="center"/>
+      </w:pPr>
+      <w:r>
+        <w:t xml:space="preserve">Figure </w:t>
+      </w:r>
+      <w:r>
+        <w:fldChar w:fldCharType="begin"/>
+      </w:r>
+      <w:r>
+        <w:instrText xml:space="preserve"> SEQ Figure \* ARABIC </w:instrText>
+      </w:r>
+      <w:r>
+        <w:fldChar w:fldCharType="separate"/>
+      </w:r>
+      <w:r>
+        <w:rPr>
+          <w:noProof/>
+        </w:rPr>
+        <w:t>5</w:t>
+      </w:r>
+      <w:r>
+        <w:fldChar w:fldCharType="end"/>
+      </w:r>
+      <w:r>
+        <w:rPr>
+          <w:lang w:val="en-US"/>
+        </w:rPr>
+        <w:t>: KukaVerse : Add Device</w:t>
+      </w:r>
+    </w:p>
+    <w:p>
+      <w:pPr>
+        <w:pStyle w:val="ArialHS"/>
+      </w:pPr>
+    </w:p>
+    <w:p>
+      <w:pPr>
+        <w:pStyle w:val="ArialHS"/>
+      </w:pPr>
+      <w:r>
+        <w:t>On this screen the user can create a new robot with a description , type and name (and more configurations are TBD).</w:t>
+      </w:r>
+    </w:p>
+    <w:p>
+      <w:pPr>
+        <w:pStyle w:val="ArialHS"/>
+      </w:pPr>
+      <w:r>
+        <w:t>The user saves the new robot so it will be displayed as a card on the DevicesScreen.</w:t>
+      </w:r>
+    </w:p>
+    <w:p>
+      <w:pPr>
+        <w:pStyle w:val="ArialHS"/>
+      </w:pPr>
+    </w:p>
+    <w:p>
+      <w:pPr>
+        <w:pStyle w:val="ArialHS"/>
+      </w:pPr>
+    </w:p>
+    <w:p>
+      <w:pPr>
+        <w:pStyle w:val="ArialHS"/>
+      </w:pPr>
+    </w:p>
+    <w:p>
+      <w:pPr>
+        <w:pStyle w:val="ArialHS"/>
+      </w:pPr>
+    </w:p>
+    <w:p>
+      <w:pPr>
+        <w:pStyle w:val="ArialHS"/>
+      </w:pPr>
+    </w:p>
+    <w:p>
+      <w:pPr>
+        <w:pStyle w:val="ArialHS"/>
+      </w:pPr>
+    </w:p>
+    <w:p>
+      <w:pPr>
+        <w:pStyle w:val="ArialHS"/>
+      </w:pPr>
+    </w:p>
+    <w:p>
+      <w:pPr>
+        <w:pStyle w:val="ArialHS"/>
+      </w:pPr>
+    </w:p>
+    <w:p>
+      <w:pPr>
+        <w:pStyle w:val="ArialHS"/>
+      </w:pPr>
+    </w:p>
+    <w:p>
+      <w:pPr>
+        <w:pStyle w:val="ArialHS"/>
+      </w:pPr>
+    </w:p>
+    <w:p>
+      <w:pPr>
+        <w:pStyle w:val="Heading2"/>
+        <w:numPr>
+          <w:ilvl w:val="1"/>
+          <w:numId w:val="3"/>
+        </w:numPr>
+      </w:pPr>
+      <w:bookmarkStart w:id="7" w:name="_Toc176105814"/>
+      <w:r>
+        <w:lastRenderedPageBreak/>
+        <w:t>ConnectionScreen</w:t>
+      </w:r>
+      <w:bookmarkEnd w:id="7"/>
+    </w:p>
+    <w:p>
+      <w:pPr>
+        <w:pStyle w:val="ArialHS"/>
+      </w:pPr>
+    </w:p>
+    <w:p>
+      <w:pPr>
+        <w:pStyle w:val="ArialHS"/>
+        <w:keepNext/>
+      </w:pPr>
+      <w:r>
+        <w:rPr>
+          <w:noProof/>
+        </w:rPr>
+        <w:drawing>
+          <wp:inline distT="0" distB="0" distL="0" distR="0" wp14:anchorId="2072787B" wp14:editId="36F614C5">
+            <wp:extent cx="5731510" cy="4293235"/>
+            <wp:effectExtent l="0" t="0" r="2540" b="0"/>
+            <wp:docPr id="199569613" name="Picture 5" descr="A screenshot of a computer&#10;&#10;Description automatically generated"/>
+            <wp:cNvGraphicFramePr>
+              <a:graphicFrameLocks xmlns:a="http://schemas.openxmlformats.org/drawingml/2006/main" noChangeAspect="1"/>
+            </wp:cNvGraphicFramePr>
+            <a:graphic xmlns:a="http://schemas.openxmlformats.org/drawingml/2006/main">
+              <a:graphicData uri="http://schemas.openxmlformats.org/drawingml/2006/picture">
+                <pic:pic xmlns:pic="http://schemas.openxmlformats.org/drawingml/2006/picture">
+                  <pic:nvPicPr>
+                    <pic:cNvPr id="199569613" name="Picture 5" descr="A screenshot of a computer&#10;&#10;Description automatically generated"/>
+                    <pic:cNvPicPr/>
+                  </pic:nvPicPr>
+                  <pic:blipFill>
+                    <a:blip r:embed="rId16">
+                      <a:extLst>
+                        <a:ext uri="{28A0092B-C50C-407E-A947-70E740481C1C}">
+                          <a14:useLocalDpi xmlns:a14="http://schemas.microsoft.com/office/drawing/2010/main" val="0"/>
+                        </a:ext>
+                      </a:extLst>
+                    </a:blip>
+                    <a:stretch>
+                      <a:fillRect/>
+                    </a:stretch>
+                  </pic:blipFill>
+                  <pic:spPr>
+                    <a:xfrm>
+                      <a:off x="0" y="0"/>
+                      <a:ext cx="5731510" cy="4293235"/>
+                    </a:xfrm>
+                    <a:prstGeom prst="rect">
+                      <a:avLst/>
+                    </a:prstGeom>
+                  </pic:spPr>
+                </pic:pic>
+              </a:graphicData>
+            </a:graphic>
+          </wp:inline>
+        </w:drawing>
+      </w:r>
+    </w:p>
+    <w:p>
+      <w:pPr>
+        <w:pStyle w:val="Caption"/>
+        <w:jc w:val="center"/>
+      </w:pPr>
+      <w:r>
+        <w:t xml:space="preserve">Figure </w:t>
+      </w:r>
+      <w:r>
+        <w:fldChar w:fldCharType="begin"/>
+      </w:r>
+      <w:r>
+        <w:instrText xml:space="preserve"> SEQ Figure \* ARABIC </w:instrText>
+      </w:r>
+      <w:r>
+        <w:fldChar w:fldCharType="separate"/>
+      </w:r>
+      <w:r>
+        <w:rPr>
+          <w:noProof/>
+        </w:rPr>
+        <w:t>6</w:t>
+      </w:r>
+      <w:r>
+        <w:fldChar w:fldCharType="end"/>
+      </w:r>
+      <w:r>
+        <w:rPr>
+          <w:lang w:val="en-US"/>
+        </w:rPr>
+        <w:t>: KukaVerse : Connection</w:t>
+      </w:r>
+    </w:p>
+    <w:p>
+      <w:pPr>
+        <w:pStyle w:val="ArialHS"/>
+      </w:pPr>
+    </w:p>
+    <w:p>
+      <w:pPr>
+        <w:pStyle w:val="ArialHS"/>
+      </w:pPr>
+      <w:r>
+        <w:t xml:space="preserve">On the ConnectionScreen </w:t>
+      </w:r>
+      <w:r>
+        <w:t>the user can configure the connection to</w:t>
+      </w:r>
+      <w:r>
+        <w:t xml:space="preserve"> </w:t>
+      </w:r>
+      <w:r>
+        <w:t>the OPCUA server ,that starts when the connect button is pressed.</w:t>
+      </w:r>
+    </w:p>
+    <w:p>
+      <w:pPr>
+        <w:pStyle w:val="ArialHS"/>
+      </w:pPr>
+      <w:r>
+        <w:t>The user can set a Device( from stored devices) ,an Endpoint URL and a logging level.</w:t>
+      </w:r>
+    </w:p>
+    <w:p>
+      <w:pPr>
+        <w:pStyle w:val="ArialHS"/>
+      </w:pPr>
+      <w:r>
+        <w:t>After a connection is established the State “Not connected” changes to “Connected” and the simulate button is unlocked.</w:t>
+      </w:r>
+    </w:p>
+    <w:p>
+      <w:pPr>
+        <w:pStyle w:val="ArialHS"/>
+      </w:pPr>
+    </w:p>
+    <w:p>
+      <w:pPr>
+        <w:pStyle w:val="ArialHS"/>
+      </w:pPr>
+    </w:p>
+    <w:p>
+      <w:pPr>
+        <w:pStyle w:val="ArialHS"/>
+      </w:pPr>
+    </w:p>
+    <w:p>
+      <w:pPr>
+        <w:pStyle w:val="ArialHS"/>
+      </w:pPr>
+    </w:p>
+    <w:p>
+      <w:pPr>
+        <w:pStyle w:val="ArialHS"/>
+      </w:pPr>
+    </w:p>
+    <w:p>
+      <w:pPr>
+        <w:pStyle w:val="ArialHS"/>
+      </w:pPr>
+    </w:p>
+    <w:p>
+      <w:pPr>
+        <w:pStyle w:val="Heading2"/>
+        <w:numPr>
+          <w:ilvl w:val="1"/>
+          <w:numId w:val="3"/>
+        </w:numPr>
+      </w:pPr>
+      <w:bookmarkStart w:id="8" w:name="_Toc176105815"/>
+      <w:r>
+        <w:lastRenderedPageBreak/>
+        <w:t>SimulationScreen</w:t>
+      </w:r>
+      <w:bookmarkEnd w:id="8"/>
+    </w:p>
+    <w:p>
+      <w:pPr>
+        <w:pStyle w:val="ArialHS"/>
+      </w:pPr>
+    </w:p>
+    <w:p>
+      <w:pPr>
+        <w:pStyle w:val="ArialHS"/>
+        <w:keepNext/>
+      </w:pPr>
+      <w:r>
+        <w:rPr>
+          <w:noProof/>
+        </w:rPr>
+        <w:drawing>
+          <wp:inline distT="0" distB="0" distL="0" distR="0" wp14:anchorId="3EB3A156" wp14:editId="192A65A3">
+            <wp:extent cx="5731510" cy="4293235"/>
+            <wp:effectExtent l="0" t="0" r="2540" b="0"/>
+            <wp:docPr id="1390909481" name="Picture 6" descr="A screenshot of a computer&#10;&#10;Description automatically generated"/>
+            <wp:cNvGraphicFramePr>
+              <a:graphicFrameLocks xmlns:a="http://schemas.openxmlformats.org/drawingml/2006/main" noChangeAspect="1"/>
+            </wp:cNvGraphicFramePr>
+            <a:graphic xmlns:a="http://schemas.openxmlformats.org/drawingml/2006/main">
+              <a:graphicData uri="http://schemas.openxmlformats.org/drawingml/2006/picture">
+                <pic:pic xmlns:pic="http://schemas.openxmlformats.org/drawingml/2006/picture">
+                  <pic:nvPicPr>
+                    <pic:cNvPr id="1390909481" name="Picture 6" descr="A screenshot of a computer&#10;&#10;Description automatically generated"/>
+                    <pic:cNvPicPr/>
+                  </pic:nvPicPr>
+                  <pic:blipFill>
+                    <a:blip r:embed="rId17">
+                      <a:extLst>
+                        <a:ext uri="{28A0092B-C50C-407E-A947-70E740481C1C}">
+                          <a14:useLocalDpi xmlns:a14="http://schemas.microsoft.com/office/drawing/2010/main" val="0"/>
+                        </a:ext>
+                      </a:extLst>
+                    </a:blip>
+                    <a:stretch>
+                      <a:fillRect/>
+                    </a:stretch>
+                  </pic:blipFill>
+                  <pic:spPr>
+                    <a:xfrm>
+                      <a:off x="0" y="0"/>
+                      <a:ext cx="5731510" cy="4293235"/>
+                    </a:xfrm>
+                    <a:prstGeom prst="rect">
+                      <a:avLst/>
+                    </a:prstGeom>
+                  </pic:spPr>
+                </pic:pic>
+              </a:graphicData>
+            </a:graphic>
+          </wp:inline>
+        </w:drawing>
+      </w:r>
+    </w:p>
+    <w:p>
+      <w:pPr>
+        <w:pStyle w:val="Caption"/>
+        <w:jc w:val="center"/>
+      </w:pPr>
+      <w:r>
+        <w:t xml:space="preserve">Figure </w:t>
+      </w:r>
+      <w:r>
+        <w:fldChar w:fldCharType="begin"/>
+      </w:r>
+      <w:r>
+        <w:instrText xml:space="preserve"> SEQ Figure \* ARABIC </w:instrText>
+      </w:r>
+      <w:r>
+        <w:fldChar w:fldCharType="separate"/>
+      </w:r>
+      <w:r>
+        <w:rPr>
+          <w:noProof/>
+        </w:rPr>
+        <w:t>7</w:t>
+      </w:r>
+      <w:r>
+        <w:fldChar w:fldCharType="end"/>
+      </w:r>
+      <w:r>
+        <w:rPr>
+          <w:lang w:val="en-US"/>
+        </w:rPr>
+        <w:t>: KukaVerse : Simulate</w:t>
+      </w:r>
+    </w:p>
+    <w:p>
+      <w:pPr>
+        <w:pStyle w:val="ArialHS"/>
+      </w:pPr>
+      <w:r>
+        <w:t>On the SimulationScreen , The user views the device and connection configurations.</w:t>
+      </w:r>
+    </w:p>
+    <w:p>
+      <w:pPr>
+        <w:pStyle w:val="ArialHS"/>
+      </w:pPr>
+      <w:r>
+        <w:t>After that the user Starts the Simulation by pressing the start simulation button that starts the Gazebo on another window and starts the KukaVerse control panel in single mode.</w:t>
+      </w:r>
+    </w:p>
+    <w:p>
+      <w:pPr>
+        <w:pStyle w:val="ArialHS"/>
+      </w:pPr>
+    </w:p>
+    <w:p>
+      <w:pPr>
+        <w:pStyle w:val="ArialHS"/>
+      </w:pPr>
+    </w:p>
+    <w:p>
+      <w:pPr>
+        <w:pStyle w:val="ArialHS"/>
+      </w:pPr>
+    </w:p>
+    <w:p>
+      <w:pPr>
+        <w:pStyle w:val="ArialHS"/>
+      </w:pPr>
+    </w:p>
+    <w:p>
+      <w:pPr>
+        <w:pStyle w:val="ArialHS"/>
+      </w:pPr>
+    </w:p>
+    <w:p>
+      <w:pPr>
+        <w:pStyle w:val="ArialHS"/>
+      </w:pPr>
+    </w:p>
+    <w:p>
+      <w:pPr>
+        <w:pStyle w:val="ArialHS"/>
+      </w:pPr>
+    </w:p>
+    <w:p>
+      <w:pPr>
+        <w:pStyle w:val="ArialHS"/>
+      </w:pPr>
+    </w:p>
+    <w:p>
+      <w:pPr>
+        <w:pStyle w:val="ArialHS"/>
+      </w:pPr>
+    </w:p>
+    <w:p>
+      <w:pPr>
+        <w:pStyle w:val="ArialHS"/>
+        <w:keepNext/>
+      </w:pPr>
+      <w:r>
+        <w:rPr>
+          <w:noProof/>
+        </w:rPr>
+        <w:lastRenderedPageBreak/>
+        <w:drawing>
+          <wp:inline distT="0" distB="0" distL="0" distR="0" wp14:anchorId="547A087A" wp14:editId="7609AD38">
+            <wp:extent cx="5731510" cy="3216910"/>
+            <wp:effectExtent l="0" t="0" r="2540" b="2540"/>
+            <wp:docPr id="49497953" name="Picture 7" descr="A screenshot of a computer&#10;&#10;Description automatically generated"/>
+            <wp:cNvGraphicFramePr>
+              <a:graphicFrameLocks xmlns:a="http://schemas.openxmlformats.org/drawingml/2006/main" noChangeAspect="1"/>
+            </wp:cNvGraphicFramePr>
+            <a:graphic xmlns:a="http://schemas.openxmlformats.org/drawingml/2006/main">
+              <a:graphicData uri="http://schemas.openxmlformats.org/drawingml/2006/picture">
+                <pic:pic xmlns:pic="http://schemas.openxmlformats.org/drawingml/2006/picture">
+                  <pic:nvPicPr>
+                    <pic:cNvPr id="49497953" name="Picture 7" descr="A screenshot of a computer&#10;&#10;Description automatically generated"/>
+                    <pic:cNvPicPr/>
+                  </pic:nvPicPr>
+                  <pic:blipFill>
+                    <a:blip r:embed="rId18">
+                      <a:extLst>
+                        <a:ext uri="{28A0092B-C50C-407E-A947-70E740481C1C}">
+                          <a14:useLocalDpi xmlns:a14="http://schemas.microsoft.com/office/drawing/2010/main" val="0"/>
+                        </a:ext>
+                      </a:extLst>
+                    </a:blip>
+                    <a:stretch>
+                      <a:fillRect/>
+                    </a:stretch>
+                  </pic:blipFill>
+                  <pic:spPr>
+                    <a:xfrm>
+                      <a:off x="0" y="0"/>
+                      <a:ext cx="5731510" cy="3216910"/>
+                    </a:xfrm>
+                    <a:prstGeom prst="rect">
+                      <a:avLst/>
+                    </a:prstGeom>
+                  </pic:spPr>
+                </pic:pic>
+              </a:graphicData>
+            </a:graphic>
+          </wp:inline>
+        </w:drawing>
+      </w:r>
+    </w:p>
+    <w:p>
+      <w:pPr>
+        <w:pStyle w:val="Caption"/>
+        <w:jc w:val="center"/>
+      </w:pPr>
+      <w:r>
+        <w:t xml:space="preserve">Figure </w:t>
+      </w:r>
+      <w:r>
+        <w:fldChar w:fldCharType="begin"/>
+      </w:r>
+      <w:r>
+        <w:instrText xml:space="preserve"> SEQ Figure \* ARABIC </w:instrText>
+      </w:r>
+      <w:r>
+        <w:fldChar w:fldCharType="separate"/>
+      </w:r>
+      <w:r>
+        <w:rPr>
+          <w:noProof/>
+        </w:rPr>
+        <w:t>8</w:t>
+      </w:r>
+      <w:r>
+        <w:fldChar w:fldCharType="end"/>
+      </w:r>
+      <w:r>
+        <w:rPr>
+          <w:lang w:val="en-US"/>
+        </w:rPr>
+        <w:t>: KukaVerse : Control panel :Single</w:t>
+      </w:r>
+    </w:p>
+    <w:p>
+      <w:pPr>
+        <w:pStyle w:val="ArialHS"/>
+      </w:pPr>
+      <w:r>
+        <w:t>The User here can set a point (</w:t>
+      </w:r>
+      <w:proofErr w:type="spellStart"/>
+      <w:r>
+        <w:t>x,y,z</w:t>
+      </w:r>
+      <w:proofErr w:type="spellEnd"/>
+      <w:r>
+        <w:t>) and a speed and click on the Go to Point button (the robot here shall start moving to that point and also the simulation).</w:t>
+      </w:r>
+    </w:p>
+    <w:p>
+      <w:pPr>
+        <w:pStyle w:val="ArialHS"/>
+      </w:pPr>
+      <w:r>
+        <w:t>The user can also check the Set Multi-Points option to save a set of point the robot reach (point1 -&gt; point2 -&gt; point3 ….)</w:t>
+      </w:r>
+      <w:r>
+        <w:t xml:space="preserve"> after setting each point by clicking the set point Button , and starting a robot job with go to point.</w:t>
+      </w:r>
+    </w:p>
+    <w:p>
+      <w:pPr>
+        <w:pStyle w:val="ArialHS"/>
+        <w:keepNext/>
+      </w:pPr>
+      <w:r>
+        <w:rPr>
+          <w:noProof/>
+        </w:rPr>
+        <w:drawing>
+          <wp:inline distT="0" distB="0" distL="0" distR="0" wp14:anchorId="7D0B9320" wp14:editId="548CFFD5">
+            <wp:extent cx="5731510" cy="3216910"/>
+            <wp:effectExtent l="0" t="0" r="2540" b="2540"/>
+            <wp:docPr id="624809098" name="Picture 8" descr="A screenshot of a computer&#10;&#10;Description automatically generated"/>
+            <wp:cNvGraphicFramePr>
+              <a:graphicFrameLocks xmlns:a="http://schemas.openxmlformats.org/drawingml/2006/main" noChangeAspect="1"/>
+            </wp:cNvGraphicFramePr>
+            <a:graphic xmlns:a="http://schemas.openxmlformats.org/drawingml/2006/main">
+              <a:graphicData uri="http://schemas.openxmlformats.org/drawingml/2006/picture">
+                <pic:pic xmlns:pic="http://schemas.openxmlformats.org/drawingml/2006/picture">
+                  <pic:nvPicPr>
+                    <pic:cNvPr id="624809098" name="Picture 8" descr="A screenshot of a computer&#10;&#10;Description automatically generated"/>
+                    <pic:cNvPicPr/>
+                  </pic:nvPicPr>
+                  <pic:blipFill>
+                    <a:blip r:embed="rId19">
+                      <a:extLst>
+                        <a:ext uri="{28A0092B-C50C-407E-A947-70E740481C1C}">
+                          <a14:useLocalDpi xmlns:a14="http://schemas.microsoft.com/office/drawing/2010/main" val="0"/>
+                        </a:ext>
+                      </a:extLst>
+                    </a:blip>
+                    <a:stretch>
+                      <a:fillRect/>
+                    </a:stretch>
+                  </pic:blipFill>
+                  <pic:spPr>
+                    <a:xfrm>
+                      <a:off x="0" y="0"/>
+                      <a:ext cx="5731510" cy="3216910"/>
+                    </a:xfrm>
+                    <a:prstGeom prst="rect">
+                      <a:avLst/>
+                    </a:prstGeom>
+                  </pic:spPr>
+                </pic:pic>
+              </a:graphicData>
+            </a:graphic>
+          </wp:inline>
+        </w:drawing>
+      </w:r>
+    </w:p>
+    <w:p>
+      <w:pPr>
+        <w:pStyle w:val="Caption"/>
+        <w:jc w:val="center"/>
+      </w:pPr>
+      <w:r>
+        <w:t xml:space="preserve">Figure </w:t>
+      </w:r>
+      <w:r>
+        <w:fldChar w:fldCharType="begin"/>
+      </w:r>
+      <w:r>
+        <w:instrText xml:space="preserve"> SEQ Figure \* ARABIC </w:instrText>
+      </w:r>
+      <w:r>
+        <w:fldChar w:fldCharType="separate"/>
+      </w:r>
+      <w:r>
+        <w:rPr>
+          <w:noProof/>
+        </w:rPr>
+        <w:t>9</w:t>
+      </w:r>
+      <w:r>
+        <w:fldChar w:fldCharType="end"/>
+      </w:r>
+      <w:r>
+        <w:rPr>
+          <w:lang w:val="en-US"/>
+        </w:rPr>
+        <w:t>: KukaVerse : Control panel Multi</w:t>
+      </w:r>
+    </w:p>
+    <w:p>
+      <w:pPr>
+        <w:pStyle w:val="ArialHS"/>
+      </w:pPr>
       <w:r>
         <w:br w:type="page"/>
       </w:r>
@@ -3061,7 +4931,7 @@
           <w:lang w:val="en-US"/>
         </w:rPr>
       </w:pPr>
-      <w:bookmarkStart w:id="4" w:name="_Toc175199417"/>
+      <w:bookmarkStart w:id="9" w:name="_Toc176105816"/>
       <w:r>
         <w:rPr>
           <w:lang w:val="en-US"/>
@@ -3075,25 +4945,141 @@
         </w:rPr>
         <w:t>Use cases</w:t>
       </w:r>
-      <w:bookmarkEnd w:id="4"/>
-    </w:p>
-    <w:p>
-      <w:pPr>
-        <w:rPr>
-          <w:lang w:val="en-US"/>
-        </w:rPr>
-      </w:pPr>
-    </w:p>
-    <w:p>
-      <w:pPr>
-        <w:rPr>
-          <w:lang w:val="en-US"/>
-        </w:rPr>
-      </w:pPr>
-      <w:r>
-        <w:rPr>
-          <w:lang w:val="en-US"/>
-        </w:rPr>
+      <w:bookmarkEnd w:id="9"/>
+    </w:p>
+    <w:p>
+      <w:pPr>
+        <w:keepNext/>
+      </w:pPr>
+      <w:r>
+        <w:rPr>
+          <w:noProof/>
+          <w:lang w:val="en-US"/>
+        </w:rPr>
+        <w:drawing>
+          <wp:inline distT="0" distB="0" distL="0" distR="0" wp14:anchorId="476A4C8F" wp14:editId="7299D433">
+            <wp:extent cx="5731510" cy="6195695"/>
+            <wp:effectExtent l="0" t="0" r="2540" b="0"/>
+            <wp:docPr id="1093656799" name="Picture 10" descr="A diagram of a computer system&#10;&#10;Description automatically generated"/>
+            <wp:cNvGraphicFramePr>
+              <a:graphicFrameLocks xmlns:a="http://schemas.openxmlformats.org/drawingml/2006/main" noChangeAspect="1"/>
+            </wp:cNvGraphicFramePr>
+            <a:graphic xmlns:a="http://schemas.openxmlformats.org/drawingml/2006/main">
+              <a:graphicData uri="http://schemas.openxmlformats.org/drawingml/2006/picture">
+                <pic:pic xmlns:pic="http://schemas.openxmlformats.org/drawingml/2006/picture">
+                  <pic:nvPicPr>
+                    <pic:cNvPr id="1093656799" name="Picture 10" descr="A diagram of a computer system&#10;&#10;Description automatically generated"/>
+                    <pic:cNvPicPr/>
+                  </pic:nvPicPr>
+                  <pic:blipFill>
+                    <a:blip r:embed="rId20">
+                      <a:extLst>
+                        <a:ext uri="{28A0092B-C50C-407E-A947-70E740481C1C}">
+                          <a14:useLocalDpi xmlns:a14="http://schemas.microsoft.com/office/drawing/2010/main" val="0"/>
+                        </a:ext>
+                      </a:extLst>
+                    </a:blip>
+                    <a:stretch>
+                      <a:fillRect/>
+                    </a:stretch>
+                  </pic:blipFill>
+                  <pic:spPr>
+                    <a:xfrm>
+                      <a:off x="0" y="0"/>
+                      <a:ext cx="5731510" cy="6195695"/>
+                    </a:xfrm>
+                    <a:prstGeom prst="rect">
+                      <a:avLst/>
+                    </a:prstGeom>
+                  </pic:spPr>
+                </pic:pic>
+              </a:graphicData>
+            </a:graphic>
+          </wp:inline>
+        </w:drawing>
+      </w:r>
+    </w:p>
+    <w:p>
+      <w:pPr>
+        <w:pStyle w:val="Caption"/>
+        <w:jc w:val="center"/>
+        <w:rPr>
+          <w:lang w:val="en-US"/>
+        </w:rPr>
+      </w:pPr>
+      <w:r>
+        <w:t xml:space="preserve">Figure </w:t>
+      </w:r>
+      <w:r>
+        <w:fldChar w:fldCharType="begin"/>
+      </w:r>
+      <w:r>
+        <w:instrText xml:space="preserve"> SEQ Figure \* ARABIC </w:instrText>
+      </w:r>
+      <w:r>
+        <w:fldChar w:fldCharType="separate"/>
+      </w:r>
+      <w:r>
+        <w:rPr>
+          <w:noProof/>
+        </w:rPr>
+        <w:t>10</w:t>
+      </w:r>
+      <w:r>
+        <w:fldChar w:fldCharType="end"/>
+      </w:r>
+      <w:r>
+        <w:rPr>
+          <w:lang w:val="en-US"/>
+        </w:rPr>
+        <w:t>: System Usecases</w:t>
+      </w:r>
+    </w:p>
+    <w:p>
+      <w:pPr>
+        <w:rPr>
+          <w:lang w:val="en-US"/>
+        </w:rPr>
+      </w:pPr>
+    </w:p>
+    <w:p>
+      <w:pPr>
+        <w:rPr>
+          <w:lang w:val="en-US"/>
+        </w:rPr>
+      </w:pPr>
+    </w:p>
+    <w:p>
+      <w:pPr>
+        <w:rPr>
+          <w:lang w:val="en-US"/>
+        </w:rPr>
+      </w:pPr>
+    </w:p>
+    <w:p>
+      <w:pPr>
+        <w:rPr>
+          <w:lang w:val="en-US"/>
+        </w:rPr>
+      </w:pPr>
+    </w:p>
+    <w:p>
+      <w:pPr>
+        <w:rPr>
+          <w:lang w:val="en-US"/>
+        </w:rPr>
+      </w:pPr>
+      <w:r>
+        <w:rPr>
+          <w:lang w:val="en-US"/>
+        </w:rPr>
+        <w:br w:type="page"/>
+      </w:r>
+      <w:r>
+        <w:rPr>
+          <w:lang w:val="en-US"/>
+        </w:rPr>
+        <w:lastRenderedPageBreak/>
         <w:br w:type="page"/>
       </w:r>
     </w:p>
@@ -3108,7 +5094,7 @@
           <w:lang w:val="en-US"/>
         </w:rPr>
       </w:pPr>
-      <w:bookmarkStart w:id="5" w:name="_Toc175199418"/>
+      <w:bookmarkStart w:id="10" w:name="_Toc176105817"/>
       <w:r>
         <w:rPr>
           <w:lang w:val="en-US"/>
@@ -3116,7 +5102,7 @@
         <w:lastRenderedPageBreak/>
         <w:t>System Requirements</w:t>
       </w:r>
-      <w:bookmarkEnd w:id="5"/>
+      <w:bookmarkEnd w:id="10"/>
     </w:p>
     <w:p>
       <w:pPr>
@@ -3129,14 +5115,14 @@
           <w:lang w:val="en-US"/>
         </w:rPr>
       </w:pPr>
-      <w:bookmarkStart w:id="6" w:name="_Toc175199419"/>
+      <w:bookmarkStart w:id="11" w:name="_Toc176105818"/>
       <w:r>
         <w:rPr>
           <w:lang w:val="en-US"/>
         </w:rPr>
         <w:t>Functional Requirements</w:t>
       </w:r>
-      <w:bookmarkEnd w:id="6"/>
+      <w:bookmarkEnd w:id="11"/>
     </w:p>
     <w:p>
       <w:pPr>
@@ -3180,7 +5166,7 @@
           <w:lang w:val="en-US"/>
         </w:rPr>
       </w:pPr>
-      <w:bookmarkStart w:id="7" w:name="_Toc175199420"/>
+      <w:bookmarkStart w:id="12" w:name="_Toc176105819"/>
       <w:r>
         <w:rPr>
           <w:lang w:val="en-US"/>
@@ -3188,7 +5174,7 @@
         <w:lastRenderedPageBreak/>
         <w:t>Templates</w:t>
       </w:r>
-      <w:bookmarkEnd w:id="7"/>
+      <w:bookmarkEnd w:id="12"/>
     </w:p>
     <w:tbl>
       <w:tblPr>
@@ -3285,8 +5271,8 @@
       </w:pPr>
     </w:p>
     <w:sectPr>
-      <w:headerReference w:type="default" r:id="rId12"/>
-      <w:footerReference w:type="default" r:id="rId13"/>
+      <w:headerReference w:type="default" r:id="rId21"/>
+      <w:footerReference w:type="default" r:id="rId22"/>
       <w:pgSz w:w="11906" w:h="16838"/>
       <w:pgMar w:top="1440" w:right="1440" w:bottom="1440" w:left="1440" w:header="708" w:footer="708" w:gutter="0"/>
       <w:pgNumType w:start="0"/>
@@ -3471,6 +5457,95 @@
 <file path=word/numbering.xml><?xml version="1.0" encoding="utf-8"?>
 <w:numbering xmlns:wpc="http://schemas.microsoft.com/office/word/2010/wordprocessingCanvas" xmlns:cx="http://schemas.microsoft.com/office/drawing/2014/chartex" xmlns:cx1="http://schemas.microsoft.com/office/drawing/2015/9/8/chartex" xmlns:cx2="http://schemas.microsoft.com/office/drawing/2015/10/21/chartex" xmlns:cx3="http://schemas.microsoft.com/office/drawing/2016/5/9/chartex" xmlns:cx4="http://schemas.microsoft.com/office/drawing/2016/5/10/chartex" xmlns:cx5="http://schemas.microsoft.com/office/drawing/2016/5/11/chartex" xmlns:cx6="http://schemas.microsoft.com/office/drawing/2016/5/12/chartex" xmlns:cx7="http://schemas.microsoft.com/office/drawing/2016/5/13/chartex" xmlns:cx8="http://schemas.microsoft.com/office/drawing/2016/5/14/chartex" xmlns:mc="http://schemas.openxmlformats.org/markup-compatibility/2006" xmlns:aink="http://schemas.microsoft.com/office/drawing/2016/ink" xmlns:am3d="http://schemas.microsoft.com/office/drawing/2017/model3d" xmlns:o="urn:schemas-microsoft-com:office:office" xmlns:oel="http://schemas.microsoft.com/office/2019/extlst" xmlns:r="http://schemas.openxmlformats.org/officeDocument/2006/relationships" xmlns:m="http://schemas.openxmlformats.org/officeDocument/2006/math" xmlns:v="urn:schemas-microsoft-com:vml" xmlns:wp14="http://schemas.microsoft.com/office/word/2010/wordprocessingDrawing" xmlns:wp="http://schemas.openxmlformats.org/drawingml/2006/wordprocessingDrawing" xmlns:w10="urn:schemas-microsoft-com:office:word" xmlns:w="http://schemas.openxmlformats.org/wordprocessingml/2006/main" xmlns:w14="http://schemas.microsoft.com/office/word/2010/wordml" xmlns:w15="http://schemas.microsoft.com/office/word/2012/wordml" xmlns:w16cex="http://schemas.microsoft.com/office/word/2018/wordml/cex" xmlns:w16cid="http://schemas.microsoft.com/office/word/2016/wordml/cid" xmlns:w16="http://schemas.microsoft.com/office/word/2018/wordml" xmlns:w16du="http://schemas.microsoft.com/office/word/2023/wordml/word16du" xmlns:w16sdtdh="http://schemas.microsoft.com/office/word/2020/wordml/sdtdatahash" xmlns:w16se="http://schemas.microsoft.com/office/word/2015/wordml/symex" xmlns:wpg="http://schemas.microsoft.com/office/word/2010/wordprocessingGroup" xmlns:wpi="http://schemas.microsoft.com/office/word/2010/wordprocessingInk" xmlns:wne="http://schemas.microsoft.com/office/word/2006/wordml" xmlns:wps="http://schemas.microsoft.com/office/word/2010/wordprocessingShape" mc:Ignorable="w14 w15 w16se w16cid w16 w16cex w16sdtdh w16du wp14">
   <w:abstractNum w:abstractNumId="0" w15:restartNumberingAfterBreak="0">
+    <w:nsid w:val="02ED6C99"/>
+    <w:multiLevelType w:val="hybridMultilevel"/>
+    <w:tmpl w:val="2E9EA8B6"/>
+    <w:lvl w:ilvl="0" w:tplc="E0D62EBE">
+      <w:start w:val="1"/>
+      <w:numFmt w:val="decimal"/>
+      <w:lvlText w:val="%1."/>
+      <w:lvlJc w:val="left"/>
+      <w:pPr>
+        <w:ind w:left="720" w:hanging="360"/>
+      </w:pPr>
+      <w:rPr>
+        <w:rFonts w:hint="default"/>
+      </w:rPr>
+    </w:lvl>
+    <w:lvl w:ilvl="1" w:tplc="20000019">
+      <w:start w:val="1"/>
+      <w:numFmt w:val="lowerLetter"/>
+      <w:lvlText w:val="%2."/>
+      <w:lvlJc w:val="left"/>
+      <w:pPr>
+        <w:ind w:left="1440" w:hanging="360"/>
+      </w:pPr>
+    </w:lvl>
+    <w:lvl w:ilvl="2" w:tplc="2000001B" w:tentative="1">
+      <w:start w:val="1"/>
+      <w:numFmt w:val="lowerRoman"/>
+      <w:lvlText w:val="%3."/>
+      <w:lvlJc w:val="right"/>
+      <w:pPr>
+        <w:ind w:left="2160" w:hanging="180"/>
+      </w:pPr>
+    </w:lvl>
+    <w:lvl w:ilvl="3" w:tplc="2000000F" w:tentative="1">
+      <w:start w:val="1"/>
+      <w:numFmt w:val="decimal"/>
+      <w:lvlText w:val="%4."/>
+      <w:lvlJc w:val="left"/>
+      <w:pPr>
+        <w:ind w:left="2880" w:hanging="360"/>
+      </w:pPr>
+    </w:lvl>
+    <w:lvl w:ilvl="4" w:tplc="20000019" w:tentative="1">
+      <w:start w:val="1"/>
+      <w:numFmt w:val="lowerLetter"/>
+      <w:lvlText w:val="%5."/>
+      <w:lvlJc w:val="left"/>
+      <w:pPr>
+        <w:ind w:left="3600" w:hanging="360"/>
+      </w:pPr>
+    </w:lvl>
+    <w:lvl w:ilvl="5" w:tplc="2000001B" w:tentative="1">
+      <w:start w:val="1"/>
+      <w:numFmt w:val="lowerRoman"/>
+      <w:lvlText w:val="%6."/>
+      <w:lvlJc w:val="right"/>
+      <w:pPr>
+        <w:ind w:left="4320" w:hanging="180"/>
+      </w:pPr>
+    </w:lvl>
+    <w:lvl w:ilvl="6" w:tplc="2000000F" w:tentative="1">
+      <w:start w:val="1"/>
+      <w:numFmt w:val="decimal"/>
+      <w:lvlText w:val="%7."/>
+      <w:lvlJc w:val="left"/>
+      <w:pPr>
+        <w:ind w:left="5040" w:hanging="360"/>
+      </w:pPr>
+    </w:lvl>
+    <w:lvl w:ilvl="7" w:tplc="20000019" w:tentative="1">
+      <w:start w:val="1"/>
+      <w:numFmt w:val="lowerLetter"/>
+      <w:lvlText w:val="%8."/>
+      <w:lvlJc w:val="left"/>
+      <w:pPr>
+        <w:ind w:left="5760" w:hanging="360"/>
+      </w:pPr>
+    </w:lvl>
+    <w:lvl w:ilvl="8" w:tplc="2000001B" w:tentative="1">
+      <w:start w:val="1"/>
+      <w:numFmt w:val="lowerRoman"/>
+      <w:lvlText w:val="%9."/>
+      <w:lvlJc w:val="right"/>
+      <w:pPr>
+        <w:ind w:left="6480" w:hanging="180"/>
+      </w:pPr>
+    </w:lvl>
+  </w:abstractNum>
+  <w:abstractNum w:abstractNumId="1" w15:restartNumberingAfterBreak="0">
     <w:nsid w:val="203C4819"/>
     <w:multiLevelType w:val="hybridMultilevel"/>
     <w:tmpl w:val="5B52BCBC"/>
@@ -3556,7 +5631,7 @@
       </w:pPr>
     </w:lvl>
   </w:abstractNum>
-  <w:abstractNum w:abstractNumId="1" w15:restartNumberingAfterBreak="0">
+  <w:abstractNum w:abstractNumId="2" w15:restartNumberingAfterBreak="0">
     <w:nsid w:val="2D862230"/>
     <w:multiLevelType w:val="hybridMultilevel"/>
     <w:tmpl w:val="3676B00C"/>
@@ -3642,10 +5717,10 @@
       </w:pPr>
     </w:lvl>
   </w:abstractNum>
-  <w:abstractNum w:abstractNumId="2" w15:restartNumberingAfterBreak="0">
+  <w:abstractNum w:abstractNumId="3" w15:restartNumberingAfterBreak="0">
     <w:nsid w:val="3E6A2381"/>
     <w:multiLevelType w:val="hybridMultilevel"/>
-    <w:tmpl w:val="D0C0F5A4"/>
+    <w:tmpl w:val="93303B5E"/>
     <w:lvl w:ilvl="0" w:tplc="2000000F">
       <w:start w:val="1"/>
       <w:numFmt w:val="decimal"/>
@@ -3664,7 +5739,7 @@
         <w:ind w:left="1440" w:hanging="360"/>
       </w:pPr>
     </w:lvl>
-    <w:lvl w:ilvl="2" w:tplc="2000001B" w:tentative="1">
+    <w:lvl w:ilvl="2" w:tplc="2000001B">
       <w:start w:val="1"/>
       <w:numFmt w:val="lowerRoman"/>
       <w:lvlText w:val="%3."/>
@@ -3728,7 +5803,7 @@
       </w:pPr>
     </w:lvl>
   </w:abstractNum>
-  <w:abstractNum w:abstractNumId="3" w15:restartNumberingAfterBreak="0">
+  <w:abstractNum w:abstractNumId="4" w15:restartNumberingAfterBreak="0">
     <w:nsid w:val="4C5226B4"/>
     <w:multiLevelType w:val="hybridMultilevel"/>
     <w:tmpl w:val="EC4CAE34"/>
@@ -3841,7 +5916,93 @@
       </w:rPr>
     </w:lvl>
   </w:abstractNum>
-  <w:abstractNum w:abstractNumId="4" w15:restartNumberingAfterBreak="0">
+  <w:abstractNum w:abstractNumId="5" w15:restartNumberingAfterBreak="0">
+    <w:nsid w:val="74DA1146"/>
+    <w:multiLevelType w:val="hybridMultilevel"/>
+    <w:tmpl w:val="54082ECE"/>
+    <w:lvl w:ilvl="0" w:tplc="2000000F">
+      <w:start w:val="1"/>
+      <w:numFmt w:val="decimal"/>
+      <w:lvlText w:val="%1."/>
+      <w:lvlJc w:val="left"/>
+      <w:pPr>
+        <w:ind w:left="720" w:hanging="360"/>
+      </w:pPr>
+    </w:lvl>
+    <w:lvl w:ilvl="1" w:tplc="20000019" w:tentative="1">
+      <w:start w:val="1"/>
+      <w:numFmt w:val="lowerLetter"/>
+      <w:lvlText w:val="%2."/>
+      <w:lvlJc w:val="left"/>
+      <w:pPr>
+        <w:ind w:left="1440" w:hanging="360"/>
+      </w:pPr>
+    </w:lvl>
+    <w:lvl w:ilvl="2" w:tplc="2000001B" w:tentative="1">
+      <w:start w:val="1"/>
+      <w:numFmt w:val="lowerRoman"/>
+      <w:lvlText w:val="%3."/>
+      <w:lvlJc w:val="right"/>
+      <w:pPr>
+        <w:ind w:left="2160" w:hanging="180"/>
+      </w:pPr>
+    </w:lvl>
+    <w:lvl w:ilvl="3" w:tplc="2000000F" w:tentative="1">
+      <w:start w:val="1"/>
+      <w:numFmt w:val="decimal"/>
+      <w:lvlText w:val="%4."/>
+      <w:lvlJc w:val="left"/>
+      <w:pPr>
+        <w:ind w:left="2880" w:hanging="360"/>
+      </w:pPr>
+    </w:lvl>
+    <w:lvl w:ilvl="4" w:tplc="20000019" w:tentative="1">
+      <w:start w:val="1"/>
+      <w:numFmt w:val="lowerLetter"/>
+      <w:lvlText w:val="%5."/>
+      <w:lvlJc w:val="left"/>
+      <w:pPr>
+        <w:ind w:left="3600" w:hanging="360"/>
+      </w:pPr>
+    </w:lvl>
+    <w:lvl w:ilvl="5" w:tplc="2000001B" w:tentative="1">
+      <w:start w:val="1"/>
+      <w:numFmt w:val="lowerRoman"/>
+      <w:lvlText w:val="%6."/>
+      <w:lvlJc w:val="right"/>
+      <w:pPr>
+        <w:ind w:left="4320" w:hanging="180"/>
+      </w:pPr>
+    </w:lvl>
+    <w:lvl w:ilvl="6" w:tplc="2000000F" w:tentative="1">
+      <w:start w:val="1"/>
+      <w:numFmt w:val="decimal"/>
+      <w:lvlText w:val="%7."/>
+      <w:lvlJc w:val="left"/>
+      <w:pPr>
+        <w:ind w:left="5040" w:hanging="360"/>
+      </w:pPr>
+    </w:lvl>
+    <w:lvl w:ilvl="7" w:tplc="20000019" w:tentative="1">
+      <w:start w:val="1"/>
+      <w:numFmt w:val="lowerLetter"/>
+      <w:lvlText w:val="%8."/>
+      <w:lvlJc w:val="left"/>
+      <w:pPr>
+        <w:ind w:left="5760" w:hanging="360"/>
+      </w:pPr>
+    </w:lvl>
+    <w:lvl w:ilvl="8" w:tplc="2000001B" w:tentative="1">
+      <w:start w:val="1"/>
+      <w:numFmt w:val="lowerRoman"/>
+      <w:lvlText w:val="%9."/>
+      <w:lvlJc w:val="right"/>
+      <w:pPr>
+        <w:ind w:left="6480" w:hanging="180"/>
+      </w:pPr>
+    </w:lvl>
+  </w:abstractNum>
+  <w:abstractNum w:abstractNumId="6" w15:restartNumberingAfterBreak="0">
     <w:nsid w:val="752F586B"/>
     <w:multiLevelType w:val="hybridMultilevel"/>
     <w:tmpl w:val="A28C6B0C"/>
@@ -3927,7 +6088,7 @@
       </w:pPr>
     </w:lvl>
   </w:abstractNum>
-  <w:abstractNum w:abstractNumId="5" w15:restartNumberingAfterBreak="0">
+  <w:abstractNum w:abstractNumId="7" w15:restartNumberingAfterBreak="0">
     <w:nsid w:val="7E623CDD"/>
     <w:multiLevelType w:val="hybridMultilevel"/>
     <w:tmpl w:val="417C89E2"/>
@@ -4014,22 +6175,28 @@
     </w:lvl>
   </w:abstractNum>
   <w:num w:numId="1" w16cid:durableId="1473861651">
+    <w:abstractNumId w:val="1"/>
+  </w:num>
+  <w:num w:numId="2" w16cid:durableId="1924801722">
+    <w:abstractNumId w:val="2"/>
+  </w:num>
+  <w:num w:numId="3" w16cid:durableId="1851480918">
+    <w:abstractNumId w:val="3"/>
+  </w:num>
+  <w:num w:numId="4" w16cid:durableId="1371954989">
+    <w:abstractNumId w:val="7"/>
+  </w:num>
+  <w:num w:numId="5" w16cid:durableId="678968308">
+    <w:abstractNumId w:val="4"/>
+  </w:num>
+  <w:num w:numId="6" w16cid:durableId="2069304427">
+    <w:abstractNumId w:val="6"/>
+  </w:num>
+  <w:num w:numId="7" w16cid:durableId="1339652751">
     <w:abstractNumId w:val="0"/>
   </w:num>
-  <w:num w:numId="2" w16cid:durableId="1924801722">
-    <w:abstractNumId w:val="1"/>
-  </w:num>
-  <w:num w:numId="3" w16cid:durableId="1851480918">
-    <w:abstractNumId w:val="2"/>
-  </w:num>
-  <w:num w:numId="4" w16cid:durableId="1371954989">
+  <w:num w:numId="8" w16cid:durableId="457266154">
     <w:abstractNumId w:val="5"/>
-  </w:num>
-  <w:num w:numId="5" w16cid:durableId="678968308">
-    <w:abstractNumId w:val="3"/>
-  </w:num>
-  <w:num w:numId="6" w16cid:durableId="2069304427">
-    <w:abstractNumId w:val="4"/>
   </w:num>
 </w:numbering>
 </file>
@@ -5479,19 +7646,19 @@
 
 <file path=word/glossary/fontTable.xml><?xml version="1.0" encoding="utf-8"?>
 <w:fonts xmlns:mc="http://schemas.openxmlformats.org/markup-compatibility/2006" xmlns:r="http://schemas.openxmlformats.org/officeDocument/2006/relationships" xmlns:w="http://schemas.openxmlformats.org/wordprocessingml/2006/main" xmlns:w14="http://schemas.microsoft.com/office/word/2010/wordml" xmlns:w15="http://schemas.microsoft.com/office/word/2012/wordml" xmlns:w16cex="http://schemas.microsoft.com/office/word/2018/wordml/cex" xmlns:w16cid="http://schemas.microsoft.com/office/word/2016/wordml/cid" xmlns:w16="http://schemas.microsoft.com/office/word/2018/wordml" xmlns:w16du="http://schemas.microsoft.com/office/word/2023/wordml/word16du" xmlns:w16sdtdh="http://schemas.microsoft.com/office/word/2020/wordml/sdtdatahash" xmlns:w16se="http://schemas.microsoft.com/office/word/2015/wordml/symex" mc:Ignorable="w14 w15 w16se w16cid w16 w16cex w16sdtdh w16du">
+  <w:font w:name="Times New Roman">
+    <w:panose1 w:val="02020603050405020304"/>
+    <w:charset w:val="00"/>
+    <w:family w:val="roman"/>
+    <w:pitch w:val="variable"/>
+    <w:sig w:usb0="E0002EFF" w:usb1="C000785B" w:usb2="00000009" w:usb3="00000000" w:csb0="000001FF" w:csb1="00000000"/>
+  </w:font>
   <w:font w:name="Symbol">
     <w:panose1 w:val="05050102010706020507"/>
     <w:charset w:val="02"/>
     <w:family w:val="roman"/>
     <w:pitch w:val="variable"/>
     <w:sig w:usb0="00000000" w:usb1="10000000" w:usb2="00000000" w:usb3="00000000" w:csb0="80000000" w:csb1="00000000"/>
-  </w:font>
-  <w:font w:name="Times New Roman">
-    <w:panose1 w:val="02020603050405020304"/>
-    <w:charset w:val="00"/>
-    <w:family w:val="roman"/>
-    <w:pitch w:val="variable"/>
-    <w:sig w:usb0="E0002EFF" w:usb1="C000785B" w:usb2="00000009" w:usb3="00000000" w:csb0="000001FF" w:csb1="00000000"/>
   </w:font>
   <w:font w:name="Courier New">
     <w:panose1 w:val="02070309020205020404"/>
@@ -5546,6 +7713,7 @@
   <w:rsids>
     <w:rsidRoot w:val="00B03F89"/>
     <w:rsid w:val="0030299D"/>
+    <w:rsid w:val="005528F9"/>
     <w:rsid w:val="00583D51"/>
     <w:rsid w:val="00754CAD"/>
     <w:rsid w:val="008B4B41"/>
@@ -5553,6 +7721,7 @@
     <w:rsid w:val="00B03F89"/>
     <w:rsid w:val="00DE225C"/>
     <w:rsid w:val="00E0127F"/>
+    <w:rsid w:val="00E35941"/>
   </w:rsids>
   <m:mathPr>
     <m:mathFont m:val="Cambria Math"/>

</xml_diff>

<commit_message>
Update : change the system overview
</commit_message>
<xml_diff>
--- a/Documents/System_Documents/SystemRequierments/SystemRequirements_V1_0_0.docx
+++ b/Documents/System_Documents/SystemRequierments/SystemRequirements_V1_0_0.docx
@@ -3213,13 +3213,13 @@
       </w:pPr>
       <w:r>
         <w:rPr>
-          <w:noProof/>
+          <w:lang w:val="en-DE"/>
         </w:rPr>
         <w:drawing>
-          <wp:inline distT="0" distB="0" distL="0" distR="0" wp14:anchorId="3709B2D7" wp14:editId="2892B3EE">
-            <wp:extent cx="5731510" cy="3224530"/>
+          <wp:inline distT="0" distB="0" distL="0" distR="0" wp14:anchorId="72064893" wp14:editId="79C00673">
+            <wp:extent cx="5731510" cy="3223895"/>
             <wp:effectExtent l="0" t="0" r="2540" b="0"/>
-            <wp:docPr id="1211426543" name="Picture 1" descr="A diagram of a data processing process"/>
+            <wp:docPr id="1995698962" name="Picture 6" descr="A diagram of a computer server&#10;&#10;Description automatically generated"/>
             <wp:cNvGraphicFramePr>
               <a:graphicFrameLocks xmlns:a="http://schemas.openxmlformats.org/drawingml/2006/main" noChangeAspect="1"/>
             </wp:cNvGraphicFramePr>
@@ -3227,13 +3227,13 @@
               <a:graphicData uri="http://schemas.openxmlformats.org/drawingml/2006/picture">
                 <pic:pic xmlns:pic="http://schemas.openxmlformats.org/drawingml/2006/picture">
                   <pic:nvPicPr>
-                    <pic:cNvPr id="1211426543" name="Picture 1" descr="A diagram of a data processing process"/>
+                    <pic:cNvPr id="1995698962" name="Picture 6" descr="A diagram of a computer server&#10;&#10;Description automatically generated"/>
                     <pic:cNvPicPr>
                       <a:picLocks noChangeAspect="1" noChangeArrowheads="1"/>
                     </pic:cNvPicPr>
                   </pic:nvPicPr>
                   <pic:blipFill>
-                    <a:blip r:embed="rId11">
+                    <a:blip r:embed="rId11" cstate="print">
                       <a:extLst>
                         <a:ext uri="{28A0092B-C50C-407E-A947-70E740481C1C}">
                           <a14:useLocalDpi xmlns:a14="http://schemas.microsoft.com/office/drawing/2010/main" val="0"/>
@@ -3248,7 +3248,7 @@
                   <pic:spPr bwMode="auto">
                     <a:xfrm>
                       <a:off x="0" y="0"/>
-                      <a:ext cx="5731510" cy="3224530"/>
+                      <a:ext cx="5731510" cy="3223895"/>
                     </a:xfrm>
                     <a:prstGeom prst="rect">
                       <a:avLst/>
@@ -3269,6 +3269,9 @@
       <w:pPr>
         <w:pStyle w:val="Caption"/>
         <w:jc w:val="center"/>
+        <w:rPr>
+          <w:lang w:val="en-DE"/>
+        </w:rPr>
       </w:pPr>
       <w:r>
         <w:t xml:space="preserve">Figure </w:t>
@@ -3311,12 +3314,14 @@
       <w:r>
         <w:t xml:space="preserve">The </w:t>
       </w:r>
+      <w:proofErr w:type="spellStart"/>
       <w:r>
         <w:rPr>
           <w:lang w:val="en-US"/>
         </w:rPr>
         <w:t>KukaDigitalTwin</w:t>
       </w:r>
+      <w:proofErr w:type="spellEnd"/>
       <w:r>
         <w:t xml:space="preserve"> is a modular system that builds a Digital Twin of the KUKA KR3 </w:t>
       </w:r>
@@ -6806,7 +6811,6 @@
   <w:style w:type="character" w:default="1" w:styleId="DefaultParagraphFont">
     <w:name w:val="Default Paragraph Font"/>
     <w:uiPriority w:val="1"/>
-    <w:semiHidden/>
     <w:unhideWhenUsed/>
   </w:style>
   <w:style w:type="table" w:default="1" w:styleId="TableNormal">
@@ -7722,6 +7726,8 @@
     <w:rsid w:val="00DE225C"/>
     <w:rsid w:val="00E0127F"/>
     <w:rsid w:val="00E35941"/>
+    <w:rsid w:val="00E77C9F"/>
+    <w:rsid w:val="00F94CCC"/>
   </w:rsids>
   <m:mathPr>
     <m:mathFont m:val="Cambria Math"/>

</xml_diff>